<commit_message>
update footer, list product, change color, fix dropdown
</commit_message>
<xml_diff>
--- a/DoAn1_NguyenThiThuHa.docx
+++ b/DoAn1_NguyenThiThuHa.docx
@@ -3196,7 +3196,16 @@
         <w:rPr>
           <w:lang w:val="vi-VN"/>
         </w:rPr>
-        <w:t xml:space="preserve"> nười tiêu dùng thu thập nhanh chóng và dễ dàng các thông tin đa dạng về sản </w:t>
+        <w:t xml:space="preserve"> n</w:t>
+      </w:r>
+      <w:r>
+        <w:t>g</w:t>
+      </w:r>
+      <w:r>
+        <w:rPr>
+          <w:lang w:val="vi-VN"/>
+        </w:rPr>
+        <w:t xml:space="preserve">ười tiêu dùng thu thập nhanh chóng và dễ dàng các thông tin đa dạng về sản </w:t>
       </w:r>
       <w:r>
         <w:rPr>
@@ -14479,7 +14488,28 @@
         <w:t>Use case này bắt đầu khi quản trị</w:t>
       </w:r>
       <w:r>
-        <w:t xml:space="preserve"> viên kích vào nút “Quản</w:t>
+        <w:t xml:space="preserve"> viên </w:t>
+      </w:r>
+      <w:r>
+        <w:t>click</w:t>
+      </w:r>
+      <w:r>
+        <w:rPr>
+          <w:lang w:val="vi-VN"/>
+        </w:rPr>
+        <w:t xml:space="preserve"> </w:t>
+      </w:r>
+      <w:r>
+        <w:t xml:space="preserve">vào nút </w:t>
+      </w:r>
+      <w:r>
+        <w:rPr>
+          <w:lang w:val="vi-VN"/>
+        </w:rPr>
+        <w:t xml:space="preserve">“Danh sách” trong mục </w:t>
+      </w:r>
+      <w:r>
+        <w:t>“Quản</w:t>
       </w:r>
       <w:r>
         <w:rPr>
@@ -14488,7 +14518,7 @@
         <w:t xml:space="preserve"> lý người dùng</w:t>
       </w:r>
       <w:r>
-        <w:t>” trên thanh Menu quản trị. Hệ thống lấy thông tin ch</w:t>
+        <w:t>”. Hệ thống lấy thông tin ch</w:t>
       </w:r>
       <w:r>
         <w:t>i tiết của các tài khoản</w:t>
@@ -14752,19 +14782,13 @@
         <w:t xml:space="preserve"> trị viên kích vào </w:t>
       </w:r>
       <w:r>
-        <w:t>button</w:t>
-      </w:r>
-      <w:r>
-        <w:t xml:space="preserve"> </w:t>
-      </w:r>
-      <w:r>
-        <w:t>ON</w:t>
-      </w:r>
-      <w:r>
-        <w:rPr>
-          <w:lang w:val="vi-VN"/>
-        </w:rPr>
-        <w:t xml:space="preserve">/OFF </w:t>
+        <w:t>biểu</w:t>
+      </w:r>
+      <w:r>
+        <w:rPr>
+          <w:lang w:val="vi-VN"/>
+        </w:rPr>
+        <w:t xml:space="preserve"> tượng “Khóa” </w:t>
       </w:r>
       <w:r>
         <w:t xml:space="preserve">trên dòng tài khoản. </w:t>
@@ -14794,7 +14818,13 @@
         <w:rPr>
           <w:lang w:val="vi-VN"/>
         </w:rPr>
-        <w:t xml:space="preserve"> và cập nhật lại bảng USERS</w:t>
+        <w:t xml:space="preserve"> và cập nhật lại bảng </w:t>
+      </w:r>
+      <w:r>
+        <w:rPr>
+          <w:lang w:val="vi-VN"/>
+        </w:rPr>
+        <w:t>USERS.</w:t>
       </w:r>
     </w:p>
     <w:p>
@@ -15163,7 +15193,28 @@
         <w:t>Use case này bắt đầu khi quản trị viê</w:t>
       </w:r>
       <w:r>
-        <w:t>n kích vào nút “Quản</w:t>
+        <w:t xml:space="preserve">n </w:t>
+      </w:r>
+      <w:r>
+        <w:t>click</w:t>
+      </w:r>
+      <w:r>
+        <w:rPr>
+          <w:lang w:val="vi-VN"/>
+        </w:rPr>
+        <w:t xml:space="preserve"> </w:t>
+      </w:r>
+      <w:r>
+        <w:t xml:space="preserve">vào nút </w:t>
+      </w:r>
+      <w:r>
+        <w:rPr>
+          <w:lang w:val="vi-VN"/>
+        </w:rPr>
+        <w:t xml:space="preserve">“Danh sách” trong mục </w:t>
+      </w:r>
+      <w:r>
+        <w:t>“Quản</w:t>
       </w:r>
       <w:r>
         <w:rPr>
@@ -15172,7 +15223,7 @@
         <w:t xml:space="preserve"> lý thể loại sản phẩm </w:t>
       </w:r>
       <w:r>
-        <w:t xml:space="preserve">” trên thanh Menu quản trị. Hệ thống lấy thông tin chi tiết của các </w:t>
+        <w:t xml:space="preserve">”. Hệ thống lấy thông tin chi tiết của các </w:t>
       </w:r>
       <w:r>
         <w:t>thể</w:t>
@@ -15206,7 +15257,16 @@
         <w:ind w:left="2268" w:firstLine="252"/>
       </w:pPr>
       <w:r>
-        <w:t>Thêm mới thể</w:t>
+        <w:t>Tạo</w:t>
+      </w:r>
+      <w:r>
+        <w:rPr>
+          <w:lang w:val="vi-VN"/>
+        </w:rPr>
+        <w:t xml:space="preserve"> </w:t>
+      </w:r>
+      <w:r>
+        <w:t>mới thể</w:t>
       </w:r>
       <w:r>
         <w:rPr>
@@ -15231,13 +15291,19 @@
         <w:t>Quản trị viên kích vào nút “</w:t>
       </w:r>
       <w:r>
-        <w:t>Thêm</w:t>
-      </w:r>
-      <w:r>
-        <w:rPr>
-          <w:lang w:val="vi-VN"/>
-        </w:rPr>
-        <w:t xml:space="preserve"> mới</w:t>
+        <w:t>Tạo</w:t>
+      </w:r>
+      <w:r>
+        <w:rPr>
+          <w:lang w:val="vi-VN"/>
+        </w:rPr>
+        <w:t xml:space="preserve"> </w:t>
+      </w:r>
+      <w:r>
+        <w:rPr>
+          <w:lang w:val="vi-VN"/>
+        </w:rPr>
+        <w:t>mới</w:t>
       </w:r>
       <w:r>
         <w:t xml:space="preserve">”. Hệ thống hiển thị </w:t>
@@ -15310,7 +15376,13 @@
         <w:t>và kích vào nút “</w:t>
       </w:r>
       <w:r>
-        <w:t>Thêm</w:t>
+        <w:t>Tạo</w:t>
+      </w:r>
+      <w:r>
+        <w:rPr>
+          <w:lang w:val="vi-VN"/>
+        </w:rPr>
+        <w:t xml:space="preserve"> mới</w:t>
       </w:r>
       <w:r>
         <w:t xml:space="preserve">”. Hệ thống tạo </w:t>
@@ -15413,7 +15485,7 @@
         <w:ind w:left="2268" w:firstLine="252"/>
       </w:pPr>
       <w:r>
-        <w:t xml:space="preserve">Xem chi tiết </w:t>
+        <w:t xml:space="preserve">Sửa thông tin </w:t>
       </w:r>
       <w:r>
         <w:t>thể</w:t>
@@ -15425,7 +15497,7 @@
         <w:t xml:space="preserve"> loại</w:t>
       </w:r>
       <w:r>
-        <w:t>:</w:t>
+        <w:t xml:space="preserve">: </w:t>
       </w:r>
     </w:p>
     <w:p>
@@ -15442,13 +15514,13 @@
         <w:t xml:space="preserve">Quản trị viên kích vào </w:t>
       </w:r>
       <w:r>
-        <w:t>mã</w:t>
-      </w:r>
-      <w:r>
-        <w:rPr>
-          <w:lang w:val="vi-VN"/>
-        </w:rPr>
-        <w:t xml:space="preserve"> thể loại </w:t>
+        <w:t>biểu</w:t>
+      </w:r>
+      <w:r>
+        <w:rPr>
+          <w:lang w:val="vi-VN"/>
+        </w:rPr>
+        <w:t xml:space="preserve"> tượng sửa </w:t>
       </w:r>
       <w:r>
         <w:t xml:space="preserve">trên dòng </w:t>
@@ -15463,7 +15535,7 @@
         <w:t xml:space="preserve"> loại</w:t>
       </w:r>
       <w:r>
-        <w:t xml:space="preserve">. Hệ thống lấy thông tin chi tiết của </w:t>
+        <w:t xml:space="preserve">. Hệ thống hiển thị một màn hình với các thông tin cũ của </w:t>
       </w:r>
       <w:r>
         <w:t>thể</w:t>
@@ -15472,46 +15544,16 @@
         <w:rPr>
           <w:lang w:val="vi-VN"/>
         </w:rPr>
-        <w:t xml:space="preserve"> loại: </w:t>
-      </w:r>
-      <w:r>
-        <w:t>category</w:t>
-      </w:r>
-      <w:r>
-        <w:rPr>
-          <w:lang w:val="vi-VN"/>
-        </w:rPr>
-        <w:t>_id</w:t>
-      </w:r>
-      <w:r>
-        <w:t xml:space="preserve">, </w:t>
-      </w:r>
-      <w:r>
-        <w:t>n</w:t>
-      </w:r>
-      <w:r>
-        <w:t xml:space="preserve">ame, </w:t>
-      </w:r>
-      <w:r>
-        <w:t>slug</w:t>
-      </w:r>
-      <w:r>
-        <w:rPr>
-          <w:lang w:val="vi-VN"/>
-        </w:rPr>
-        <w:t>, priority</w:t>
+        <w:t xml:space="preserve"> loại: name,</w:t>
       </w:r>
       <w:r>
         <w:t xml:space="preserve"> </w:t>
       </w:r>
       <w:r>
-        <w:t xml:space="preserve">từ bảng </w:t>
-      </w:r>
-      <w:r>
-        <w:t>CATEGORIES</w:t>
-      </w:r>
-      <w:r>
-        <w:t xml:space="preserve"> trong cơ sở dữ liệu và hiển thị lên màn hình.</w:t>
+        <w:rPr>
+          <w:lang w:val="vi-VN"/>
+        </w:rPr>
+        <w:t>priority</w:t>
       </w:r>
     </w:p>
     <w:p>
@@ -15524,19 +15566,7 @@
         <w:ind w:left="2268" w:firstLine="252"/>
       </w:pPr>
       <w:r>
-        <w:t xml:space="preserve">Quản trị viên kích vào biểu tượng “X” trên cửa sổ </w:t>
-      </w:r>
-      <w:r>
-        <w:t>hiện</w:t>
-      </w:r>
-      <w:r>
-        <w:rPr>
-          <w:lang w:val="vi-VN"/>
-        </w:rPr>
-        <w:t xml:space="preserve"> thị. </w:t>
-      </w:r>
-      <w:r>
-        <w:t xml:space="preserve">Hệ thống sẽ hiển thị lại danh sách </w:t>
+        <w:t xml:space="preserve">Quản trị viên sửa thông tin của </w:t>
       </w:r>
       <w:r>
         <w:t>thể</w:t>
@@ -15548,7 +15578,55 @@
         <w:t xml:space="preserve"> loại </w:t>
       </w:r>
       <w:r>
-        <w:t>trên màn hình.</w:t>
+        <w:t>và kích vào nút “</w:t>
+      </w:r>
+      <w:r>
+        <w:t>Cập</w:t>
+      </w:r>
+      <w:r>
+        <w:rPr>
+          <w:lang w:val="vi-VN"/>
+        </w:rPr>
+        <w:t xml:space="preserve"> nhật </w:t>
+      </w:r>
+      <w:r>
+        <w:t xml:space="preserve">”. Hệ thống sẽ cập nhật thông tin </w:t>
+      </w:r>
+      <w:r>
+        <w:t>thể</w:t>
+      </w:r>
+      <w:r>
+        <w:rPr>
+          <w:lang w:val="vi-VN"/>
+        </w:rPr>
+        <w:t xml:space="preserve"> loại </w:t>
+      </w:r>
+      <w:r>
+        <w:t xml:space="preserve">trong bảng </w:t>
+      </w:r>
+      <w:r>
+        <w:t>CATEGORIES</w:t>
+      </w:r>
+      <w:r>
+        <w:rPr>
+          <w:lang w:val="vi-VN"/>
+        </w:rPr>
+        <w:t xml:space="preserve"> </w:t>
+      </w:r>
+      <w:r>
+        <w:t xml:space="preserve"> và hiển thị danh sách </w:t>
+      </w:r>
+      <w:r>
+        <w:t>thể</w:t>
+      </w:r>
+      <w:r>
+        <w:rPr>
+          <w:lang w:val="vi-VN"/>
+        </w:rPr>
+        <w:t xml:space="preserve"> loại </w:t>
+      </w:r>
+      <w:r>
+        <w:t>đã cập nhật.</w:t>
       </w:r>
     </w:p>
     <w:p>
@@ -15561,7 +15639,7 @@
         <w:ind w:left="2268" w:firstLine="252"/>
       </w:pPr>
       <w:r>
-        <w:t xml:space="preserve">Sửa thông tin </w:t>
+        <w:t xml:space="preserve">Xóa </w:t>
       </w:r>
       <w:r>
         <w:t>thể</w:t>
@@ -15586,13 +15664,19 @@
         <w:ind w:left="2268" w:firstLine="252"/>
       </w:pPr>
       <w:r>
-        <w:t>Quản trị viên kích vào nút “</w:t>
-      </w:r>
-      <w:r>
-        <w:t>Sửa</w:t>
-      </w:r>
-      <w:r>
-        <w:t xml:space="preserve">” trên dòng </w:t>
+        <w:t xml:space="preserve">Quản trị viên kích vào </w:t>
+      </w:r>
+      <w:r>
+        <w:t>biểu</w:t>
+      </w:r>
+      <w:r>
+        <w:rPr>
+          <w:lang w:val="vi-VN"/>
+        </w:rPr>
+        <w:t xml:space="preserve"> tượng xóa </w:t>
+      </w:r>
+      <w:r>
+        <w:t xml:space="preserve">trên một dòng </w:t>
       </w:r>
       <w:r>
         <w:t>thể</w:t>
@@ -15601,28 +15685,10 @@
         <w:rPr>
           <w:lang w:val="vi-VN"/>
         </w:rPr>
-        <w:t xml:space="preserve"> loại</w:t>
-      </w:r>
-      <w:r>
-        <w:t xml:space="preserve">. Hệ thống hiển thị một màn hình với các thông tin cũ của </w:t>
-      </w:r>
-      <w:r>
-        <w:t>thể</w:t>
-      </w:r>
-      <w:r>
-        <w:rPr>
-          <w:lang w:val="vi-VN"/>
-        </w:rPr>
-        <w:t xml:space="preserve"> loại: name,</w:t>
-      </w:r>
-      <w:r>
-        <w:t xml:space="preserve"> </w:t>
-      </w:r>
-      <w:r>
-        <w:rPr>
-          <w:lang w:val="vi-VN"/>
-        </w:rPr>
-        <w:t>priority</w:t>
+        <w:t xml:space="preserve"> loại </w:t>
+      </w:r>
+      <w:r>
+        <w:t>. Hệ thống sẽ hiển thị màn hình yêu cầu xác nhận xóa.</w:t>
       </w:r>
     </w:p>
     <w:p>
@@ -15635,7 +15701,19 @@
         <w:ind w:left="2268" w:firstLine="252"/>
       </w:pPr>
       <w:r>
-        <w:t xml:space="preserve">Quản trị viên sửa thông tin của </w:t>
+        <w:t>Quản trị viên kích vào nút “</w:t>
+      </w:r>
+      <w:r>
+        <w:t>Xác</w:t>
+      </w:r>
+      <w:r>
+        <w:rPr>
+          <w:lang w:val="vi-VN"/>
+        </w:rPr>
+        <w:t xml:space="preserve"> nhận </w:t>
+      </w:r>
+      <w:r>
+        <w:t xml:space="preserve">”. Hệ thống sẽ xóa </w:t>
       </w:r>
       <w:r>
         <w:t>thể</w:t>
@@ -15647,43 +15725,13 @@
         <w:t xml:space="preserve"> loại </w:t>
       </w:r>
       <w:r>
-        <w:t>và kích vào nút “</w:t>
-      </w:r>
-      <w:r>
-        <w:t>Cập</w:t>
-      </w:r>
-      <w:r>
-        <w:rPr>
-          <w:lang w:val="vi-VN"/>
-        </w:rPr>
-        <w:t xml:space="preserve"> nhật </w:t>
-      </w:r>
-      <w:r>
-        <w:t xml:space="preserve">”. Hệ thống sẽ cập nhật thông tin </w:t>
-      </w:r>
-      <w:r>
-        <w:t>thể</w:t>
-      </w:r>
-      <w:r>
-        <w:rPr>
-          <w:lang w:val="vi-VN"/>
-        </w:rPr>
-        <w:t xml:space="preserve"> loại </w:t>
-      </w:r>
-      <w:r>
-        <w:t xml:space="preserve">trong bảng </w:t>
+        <w:t xml:space="preserve">khỏi bảng </w:t>
       </w:r>
       <w:r>
         <w:t>CATEGORIES</w:t>
       </w:r>
       <w:r>
-        <w:rPr>
-          <w:lang w:val="vi-VN"/>
-        </w:rPr>
-        <w:t xml:space="preserve"> </w:t>
-      </w:r>
-      <w:r>
-        <w:t xml:space="preserve"> và hiển thị danh sách </w:t>
+        <w:t xml:space="preserve"> và hiển thị danh sách các </w:t>
       </w:r>
       <w:r>
         <w:t>thể</w:t>
@@ -15708,129 +15756,6 @@
         <w:ind w:left="2268" w:firstLine="252"/>
       </w:pPr>
       <w:r>
-        <w:t xml:space="preserve">Xóa </w:t>
-      </w:r>
-      <w:r>
-        <w:t>thể</w:t>
-      </w:r>
-      <w:r>
-        <w:rPr>
-          <w:lang w:val="vi-VN"/>
-        </w:rPr>
-        <w:t xml:space="preserve"> loại</w:t>
-      </w:r>
-      <w:r>
-        <w:t xml:space="preserve">: </w:t>
-      </w:r>
-    </w:p>
-    <w:p>
-      <w:pPr>
-        <w:pStyle w:val="Para3"/>
-        <w:numPr>
-          <w:ilvl w:val="4"/>
-          <w:numId w:val="38"/>
-        </w:numPr>
-        <w:ind w:left="2268" w:firstLine="252"/>
-      </w:pPr>
-      <w:r>
-        <w:t>Quản trị viên kích vào nút “</w:t>
-      </w:r>
-      <w:r>
-        <w:t>Xóa</w:t>
-      </w:r>
-      <w:r>
-        <w:t xml:space="preserve">” trên một dòng </w:t>
-      </w:r>
-      <w:r>
-        <w:t>thể</w:t>
-      </w:r>
-      <w:r>
-        <w:rPr>
-          <w:lang w:val="vi-VN"/>
-        </w:rPr>
-        <w:t xml:space="preserve"> loại </w:t>
-      </w:r>
-      <w:r>
-        <w:t xml:space="preserve">. Hệ thống sẽ hiển thị màn hình </w:t>
-      </w:r>
-      <w:r>
-        <w:t>xóa</w:t>
-      </w:r>
-      <w:r>
-        <w:rPr>
-          <w:lang w:val="vi-VN"/>
-        </w:rPr>
-        <w:t xml:space="preserve"> và </w:t>
-      </w:r>
-      <w:r>
-        <w:t>yêu cầu xác nhận xóa.</w:t>
-      </w:r>
-    </w:p>
-    <w:p>
-      <w:pPr>
-        <w:pStyle w:val="Para3"/>
-        <w:numPr>
-          <w:ilvl w:val="4"/>
-          <w:numId w:val="38"/>
-        </w:numPr>
-        <w:ind w:left="2268" w:firstLine="252"/>
-      </w:pPr>
-      <w:r>
-        <w:t>Quản trị viên kích vào nút “</w:t>
-      </w:r>
-      <w:r>
-        <w:t>Dồng</w:t>
-      </w:r>
-      <w:r>
-        <w:rPr>
-          <w:lang w:val="vi-VN"/>
-        </w:rPr>
-        <w:t xml:space="preserve"> ý </w:t>
-      </w:r>
-      <w:r>
-        <w:t xml:space="preserve">”. Hệ thống sẽ xóa </w:t>
-      </w:r>
-      <w:r>
-        <w:t>thể</w:t>
-      </w:r>
-      <w:r>
-        <w:rPr>
-          <w:lang w:val="vi-VN"/>
-        </w:rPr>
-        <w:t xml:space="preserve"> loại </w:t>
-      </w:r>
-      <w:r>
-        <w:t xml:space="preserve">khỏi bảng </w:t>
-      </w:r>
-      <w:r>
-        <w:t>CATEGORIES</w:t>
-      </w:r>
-      <w:r>
-        <w:t xml:space="preserve"> và hiển thị danh sách các </w:t>
-      </w:r>
-      <w:r>
-        <w:t>thể</w:t>
-      </w:r>
-      <w:r>
-        <w:rPr>
-          <w:lang w:val="vi-VN"/>
-        </w:rPr>
-        <w:t xml:space="preserve"> loại </w:t>
-      </w:r>
-      <w:r>
-        <w:t>đã cập nhật.</w:t>
-      </w:r>
-    </w:p>
-    <w:p>
-      <w:pPr>
-        <w:pStyle w:val="Para3"/>
-        <w:numPr>
-          <w:ilvl w:val="3"/>
-          <w:numId w:val="38"/>
-        </w:numPr>
-        <w:ind w:left="2268" w:firstLine="252"/>
-      </w:pPr>
-      <w:r>
         <w:t>Use case kết thúc.</w:t>
       </w:r>
     </w:p>
@@ -15861,6 +15786,41 @@
     </w:p>
     <w:p>
       <w:pPr>
+        <w:pStyle w:val="Para3"/>
+        <w:numPr>
+          <w:ilvl w:val="0"/>
+          <w:numId w:val="39"/>
+        </w:numPr>
+        <w:ind w:left="2268"/>
+      </w:pPr>
+      <w:r>
+        <w:t>Tại</w:t>
+      </w:r>
+      <w:r>
+        <w:rPr>
+          <w:lang w:val="vi-VN"/>
+        </w:rPr>
+        <w:t xml:space="preserve"> bước 2.b và 3.b, admin click vào nút “Làm mới” use case kết thúc</w:t>
+      </w:r>
+    </w:p>
+    <w:p>
+      <w:pPr>
+        <w:pStyle w:val="Para3"/>
+        <w:numPr>
+          <w:ilvl w:val="0"/>
+          <w:numId w:val="39"/>
+        </w:numPr>
+        <w:ind w:left="2268"/>
+      </w:pPr>
+      <w:r>
+        <w:rPr>
+          <w:lang w:val="vi-VN"/>
+        </w:rPr>
+        <w:t>Tại bước 4 admin click vào nút “Hủy” use case kết thúc.</w:t>
+      </w:r>
+    </w:p>
+    <w:p>
+      <w:pPr>
         <w:pStyle w:val="Para2"/>
         <w:numPr>
           <w:ilvl w:val="0"/>
@@ -15868,7 +15828,6 @@
         </w:numPr>
       </w:pPr>
       <w:r>
-        <w:lastRenderedPageBreak/>
         <w:t>Các yêu cầu đặc biệt:</w:t>
       </w:r>
     </w:p>
@@ -15902,6 +15861,7 @@
         <w:rPr>
           <w:color w:val="000000" w:themeColor="text1"/>
         </w:rPr>
+        <w:lastRenderedPageBreak/>
         <w:t xml:space="preserve">Quản trị viên phải đăng nhập vào hệ thống trước thực hiện quản lý </w:t>
       </w:r>
       <w:r>
@@ -17509,7 +17469,16 @@
         <w:t>Use case này bắt đầu khi quản trị viê</w:t>
       </w:r>
       <w:r>
-        <w:t>n kích vào nút “Quản</w:t>
+        <w:t>n kích vào nút</w:t>
+      </w:r>
+      <w:r>
+        <w:rPr>
+          <w:lang w:val="vi-VN"/>
+        </w:rPr>
+        <w:t xml:space="preserve"> “Danh sách” trong mục</w:t>
+      </w:r>
+      <w:r>
+        <w:t xml:space="preserve"> “Quản</w:t>
       </w:r>
       <w:r>
         <w:rPr>
@@ -17608,84 +17577,68 @@
         <w:pStyle w:val="Para3"/>
         <w:numPr>
           <w:ilvl w:val="0"/>
-          <w:numId w:val="47"/>
+          <w:numId w:val="71"/>
+        </w:numPr>
+      </w:pPr>
+      <w:r>
+        <w:t>Quản trị viên kích vào nút “</w:t>
+      </w:r>
+      <w:r>
+        <w:t>Tạo</w:t>
+      </w:r>
+      <w:r>
+        <w:t xml:space="preserve">”. Hệ thống hiển thị </w:t>
+      </w:r>
+      <w:r>
+        <w:t>màn</w:t>
+      </w:r>
+      <w:r>
+        <w:rPr>
+          <w:lang w:val="vi-VN"/>
+        </w:rPr>
+        <w:t xml:space="preserve"> hình thêm mới và</w:t>
+      </w:r>
+      <w:r>
+        <w:rPr>
+          <w:lang w:val="vi-VN"/>
+        </w:rPr>
+        <w:t xml:space="preserve"> </w:t>
+      </w:r>
+      <w:r>
+        <w:t>yêu cầu quản trị vi</w:t>
+      </w:r>
+      <w:r>
+        <w:t>ên nhập các thông tin</w:t>
+      </w:r>
+      <w:r>
+        <w:rPr>
+          <w:lang w:val="vi-VN"/>
+        </w:rPr>
+        <w:t xml:space="preserve">: </w:t>
+      </w:r>
+      <w:r>
+        <w:rPr>
+          <w:lang w:val="vi-VN"/>
+        </w:rPr>
+        <w:t>title, tags, content</w:t>
+      </w:r>
+      <w:r>
+        <w:rPr>
+          <w:lang w:val="vi-VN"/>
+        </w:rPr>
+        <w:t xml:space="preserve">. </w:t>
+      </w:r>
+    </w:p>
+    <w:p>
+      <w:pPr>
+        <w:pStyle w:val="Para3"/>
+        <w:numPr>
+          <w:ilvl w:val="0"/>
+          <w:numId w:val="71"/>
         </w:numPr>
         <w:ind w:left="2552" w:hanging="218"/>
       </w:pPr>
       <w:r>
-        <w:t>Quản trị viên kích vào nút “</w:t>
-      </w:r>
-      <w:r>
-        <w:t>Thêm</w:t>
-      </w:r>
-      <w:r>
-        <w:rPr>
-          <w:lang w:val="vi-VN"/>
-        </w:rPr>
-        <w:t xml:space="preserve"> </w:t>
-      </w:r>
-      <w:r>
-        <w:t>bài</w:t>
-      </w:r>
-      <w:r>
-        <w:rPr>
-          <w:lang w:val="vi-VN"/>
-        </w:rPr>
-        <w:t xml:space="preserve"> viết</w:t>
-      </w:r>
-      <w:r>
-        <w:t xml:space="preserve">”. Hệ thống hiển thị </w:t>
-      </w:r>
-      <w:r>
-        <w:t>màn</w:t>
-      </w:r>
-      <w:r>
-        <w:rPr>
-          <w:lang w:val="vi-VN"/>
-        </w:rPr>
-        <w:t xml:space="preserve"> hình thêm mới và</w:t>
-      </w:r>
-      <w:r>
-        <w:rPr>
-          <w:lang w:val="vi-VN"/>
-        </w:rPr>
-        <w:t xml:space="preserve"> </w:t>
-      </w:r>
-      <w:r>
-        <w:t>yêu cầu quản trị vi</w:t>
-      </w:r>
-      <w:r>
-        <w:t>ên nhập các thông tin</w:t>
-      </w:r>
-      <w:r>
-        <w:rPr>
-          <w:lang w:val="vi-VN"/>
-        </w:rPr>
-        <w:t xml:space="preserve">: </w:t>
-      </w:r>
-      <w:r>
-        <w:rPr>
-          <w:lang w:val="vi-VN"/>
-        </w:rPr>
-        <w:t>title, tags, content</w:t>
-      </w:r>
-      <w:r>
-        <w:rPr>
-          <w:lang w:val="vi-VN"/>
-        </w:rPr>
-        <w:t xml:space="preserve">. </w:t>
-      </w:r>
-    </w:p>
-    <w:p>
-      <w:pPr>
-        <w:pStyle w:val="Para3"/>
-        <w:numPr>
-          <w:ilvl w:val="0"/>
-          <w:numId w:val="47"/>
-        </w:numPr>
-        <w:ind w:left="2552" w:hanging="218"/>
-      </w:pPr>
-      <w:r>
         <w:t>Quản trị viên nhập các thô</w:t>
       </w:r>
       <w:r>
@@ -17695,7 +17648,13 @@
         <w:t>và kích vào nút “</w:t>
       </w:r>
       <w:r>
-        <w:t>Thêm</w:t>
+        <w:t>Tạo</w:t>
+      </w:r>
+      <w:r>
+        <w:rPr>
+          <w:lang w:val="vi-VN"/>
+        </w:rPr>
+        <w:t xml:space="preserve"> mới</w:t>
       </w:r>
       <w:r>
         <w:t xml:space="preserve">”. Hệ thống tạo </w:t>
@@ -17772,20 +17731,177 @@
     <w:p>
       <w:pPr>
         <w:pStyle w:val="Para3"/>
-        <w:numPr>
-          <w:ilvl w:val="0"/>
-          <w:numId w:val="48"/>
-        </w:numPr>
         <w:tabs>
           <w:tab w:val="left" w:pos="2552"/>
         </w:tabs>
+        <w:ind w:left="2050"/>
+      </w:pPr>
+      <w:r>
+        <w:t xml:space="preserve">Quản trị viên kích vào </w:t>
+      </w:r>
+      <w:r>
+        <w:t>biểu</w:t>
+      </w:r>
+      <w:r>
+        <w:rPr>
+          <w:lang w:val="vi-VN"/>
+        </w:rPr>
+        <w:t xml:space="preserve"> tượng xem chi tiết </w:t>
+      </w:r>
+      <w:r>
+        <w:t xml:space="preserve">trên dòng </w:t>
+      </w:r>
+      <w:r>
+        <w:t>bài</w:t>
+      </w:r>
+      <w:r>
+        <w:rPr>
+          <w:lang w:val="vi-VN"/>
+        </w:rPr>
+        <w:t xml:space="preserve"> viết</w:t>
+      </w:r>
+      <w:r>
+        <w:t xml:space="preserve">. Hệ thống </w:t>
+      </w:r>
+      <w:r>
+        <w:t>sẽ</w:t>
+      </w:r>
+      <w:r>
+        <w:rPr>
+          <w:lang w:val="vi-VN"/>
+        </w:rPr>
+        <w:t xml:space="preserve"> chuyển hướng sang link bài viết trên trang tin tưc của website </w:t>
+      </w:r>
+      <w:r>
+        <w:t>và hiển thị lên màn hình.</w:t>
+      </w:r>
+    </w:p>
+    <w:p>
+      <w:pPr>
+        <w:pStyle w:val="Para3"/>
+        <w:numPr>
+          <w:ilvl w:val="0"/>
+          <w:numId w:val="70"/>
+        </w:numPr>
+        <w:ind w:left="2268"/>
+      </w:pPr>
+      <w:r>
+        <w:t xml:space="preserve">Sửa thông tin </w:t>
+      </w:r>
+      <w:r>
+        <w:t>bài</w:t>
+      </w:r>
+      <w:r>
+        <w:rPr>
+          <w:lang w:val="vi-VN"/>
+        </w:rPr>
+        <w:t xml:space="preserve"> viết</w:t>
+      </w:r>
+      <w:r>
+        <w:t xml:space="preserve">: </w:t>
+      </w:r>
+    </w:p>
+    <w:p>
+      <w:pPr>
+        <w:pStyle w:val="Para3"/>
+        <w:numPr>
+          <w:ilvl w:val="0"/>
+          <w:numId w:val="72"/>
+        </w:numPr>
+      </w:pPr>
+      <w:r>
+        <w:t xml:space="preserve">Quản trị viên kích vào </w:t>
+      </w:r>
+      <w:r>
+        <w:t>biểu</w:t>
+      </w:r>
+      <w:r>
+        <w:rPr>
+          <w:lang w:val="vi-VN"/>
+        </w:rPr>
+        <w:t xml:space="preserve"> tượng sửa</w:t>
+      </w:r>
+      <w:r>
+        <w:t xml:space="preserve"> trên dòng </w:t>
+      </w:r>
+      <w:r>
+        <w:t>bài</w:t>
+      </w:r>
+      <w:r>
+        <w:rPr>
+          <w:lang w:val="vi-VN"/>
+        </w:rPr>
+        <w:t xml:space="preserve"> viết</w:t>
+      </w:r>
+      <w:r>
+        <w:t xml:space="preserve">. Hệ thống hiển thị một màn hình với các thông tin cũ của </w:t>
+      </w:r>
+      <w:r>
+        <w:t>bài</w:t>
+      </w:r>
+      <w:r>
+        <w:rPr>
+          <w:lang w:val="vi-VN"/>
+        </w:rPr>
+        <w:t xml:space="preserve"> viết</w:t>
+      </w:r>
+      <w:r>
+        <w:rPr>
+          <w:lang w:val="vi-VN"/>
+        </w:rPr>
+        <w:t>.</w:t>
+      </w:r>
+    </w:p>
+    <w:p>
+      <w:pPr>
+        <w:pStyle w:val="Para3"/>
+        <w:numPr>
+          <w:ilvl w:val="0"/>
+          <w:numId w:val="72"/>
+        </w:numPr>
         <w:ind w:left="2552" w:hanging="502"/>
       </w:pPr>
       <w:r>
-        <w:t xml:space="preserve">Quản trị viên kích vào </w:t>
-      </w:r>
-      <w:r>
-        <w:t>mã</w:t>
+        <w:t xml:space="preserve">Quản trị viên sửa thông tin của </w:t>
+      </w:r>
+      <w:r>
+        <w:t>bài</w:t>
+      </w:r>
+      <w:r>
+        <w:rPr>
+          <w:lang w:val="vi-VN"/>
+        </w:rPr>
+        <w:t xml:space="preserve"> viết </w:t>
+      </w:r>
+      <w:r>
+        <w:t>và kích vào nút “</w:t>
+      </w:r>
+      <w:r>
+        <w:t>Cập</w:t>
+      </w:r>
+      <w:r>
+        <w:rPr>
+          <w:lang w:val="vi-VN"/>
+        </w:rPr>
+        <w:t xml:space="preserve"> nhật</w:t>
+      </w:r>
+      <w:r>
+        <w:t xml:space="preserve">”. Hệ thống sẽ cập nhật thông tin </w:t>
+      </w:r>
+      <w:r>
+        <w:t>bài</w:t>
+      </w:r>
+      <w:r>
+        <w:rPr>
+          <w:lang w:val="vi-VN"/>
+        </w:rPr>
+        <w:t xml:space="preserve"> viết </w:t>
+      </w:r>
+      <w:r>
+        <w:t xml:space="preserve">trong bảng </w:t>
+      </w:r>
+      <w:r>
+        <w:t>POSTS</w:t>
       </w:r>
       <w:r>
         <w:rPr>
@@ -17794,6 +17910,9 @@
         <w:t xml:space="preserve"> </w:t>
       </w:r>
       <w:r>
+        <w:t xml:space="preserve">và hiển thị danh sách </w:t>
+      </w:r>
+      <w:r>
         <w:t>bài</w:t>
       </w:r>
       <w:r>
@@ -17803,7 +17922,20 @@
         <w:t xml:space="preserve"> viết </w:t>
       </w:r>
       <w:r>
-        <w:t xml:space="preserve">trên dòng </w:t>
+        <w:t>đã cập nhật.</w:t>
+      </w:r>
+    </w:p>
+    <w:p>
+      <w:pPr>
+        <w:pStyle w:val="Para3"/>
+        <w:numPr>
+          <w:ilvl w:val="0"/>
+          <w:numId w:val="70"/>
+        </w:numPr>
+        <w:ind w:left="2268"/>
+      </w:pPr>
+      <w:r>
+        <w:t xml:space="preserve">Xóa </w:t>
       </w:r>
       <w:r>
         <w:t>bài</w:t>
@@ -17815,31 +17947,7 @@
         <w:t xml:space="preserve"> viết</w:t>
       </w:r>
       <w:r>
-        <w:t xml:space="preserve">. Hệ thống lấy thông tin chi tiết của </w:t>
-      </w:r>
-      <w:r>
-        <w:t>bài</w:t>
-      </w:r>
-      <w:r>
-        <w:rPr>
-          <w:lang w:val="vi-VN"/>
-        </w:rPr>
-        <w:t xml:space="preserve"> viết </w:t>
-      </w:r>
-      <w:r>
-        <w:t xml:space="preserve">từ bảng </w:t>
-      </w:r>
-      <w:r>
-        <w:t>POSTS</w:t>
-      </w:r>
-      <w:r>
-        <w:rPr>
-          <w:lang w:val="vi-VN"/>
-        </w:rPr>
-        <w:t xml:space="preserve"> </w:t>
-      </w:r>
-      <w:r>
-        <w:t>trong cơ sở dữ liệu và hiển thị lên màn hình.</w:t>
+        <w:t xml:space="preserve">: </w:t>
       </w:r>
     </w:p>
     <w:p>
@@ -17847,27 +17955,26 @@
         <w:pStyle w:val="Para3"/>
         <w:numPr>
           <w:ilvl w:val="0"/>
-          <w:numId w:val="48"/>
+          <w:numId w:val="73"/>
         </w:numPr>
         <w:tabs>
           <w:tab w:val="left" w:pos="2552"/>
         </w:tabs>
-        <w:ind w:left="2552" w:hanging="502"/>
-      </w:pPr>
-      <w:r>
-        <w:t xml:space="preserve">Quản trị viên kích vào biểu tượng “X” trên cửa sổ </w:t>
-      </w:r>
-      <w:r>
-        <w:t>hiện</w:t>
-      </w:r>
-      <w:r>
-        <w:rPr>
-          <w:lang w:val="vi-VN"/>
-        </w:rPr>
-        <w:t xml:space="preserve"> thị. </w:t>
-      </w:r>
-      <w:r>
-        <w:t xml:space="preserve">Hệ thống sẽ hiển thị lại danh sách </w:t>
+      </w:pPr>
+      <w:r>
+        <w:t xml:space="preserve">Quản trị viên kích vào </w:t>
+      </w:r>
+      <w:r>
+        <w:t>biểu</w:t>
+      </w:r>
+      <w:r>
+        <w:rPr>
+          <w:lang w:val="vi-VN"/>
+        </w:rPr>
+        <w:t xml:space="preserve"> tượng xóa </w:t>
+      </w:r>
+      <w:r>
+        <w:t xml:space="preserve">trên một dòng </w:t>
       </w:r>
       <w:r>
         <w:t>bài</w:t>
@@ -17876,10 +17983,10 @@
         <w:rPr>
           <w:lang w:val="vi-VN"/>
         </w:rPr>
-        <w:t xml:space="preserve"> viết </w:t>
-      </w:r>
-      <w:r>
-        <w:t>trên màn hình.</w:t>
+        <w:t xml:space="preserve"> viết</w:t>
+      </w:r>
+      <w:r>
+        <w:t>. Hệ thống sẽ hiển thị màn hình yêu cầu xác nhận xóa.</w:t>
       </w:r>
     </w:p>
     <w:p>
@@ -17887,176 +17994,7 @@
         <w:pStyle w:val="Para3"/>
         <w:numPr>
           <w:ilvl w:val="0"/>
-          <w:numId w:val="70"/>
-        </w:numPr>
-        <w:ind w:left="2268"/>
-      </w:pPr>
-      <w:r>
-        <w:t xml:space="preserve">Sửa thông tin </w:t>
-      </w:r>
-      <w:r>
-        <w:t>bài</w:t>
-      </w:r>
-      <w:r>
-        <w:rPr>
-          <w:lang w:val="vi-VN"/>
-        </w:rPr>
-        <w:t xml:space="preserve"> viết</w:t>
-      </w:r>
-      <w:r>
-        <w:t xml:space="preserve">: </w:t>
-      </w:r>
-    </w:p>
-    <w:p>
-      <w:pPr>
-        <w:pStyle w:val="Para3"/>
-        <w:numPr>
-          <w:ilvl w:val="0"/>
-          <w:numId w:val="49"/>
-        </w:numPr>
-        <w:ind w:left="2552" w:hanging="502"/>
-      </w:pPr>
-      <w:r>
-        <w:t>Quản trị viên kích vào nút “</w:t>
-      </w:r>
-      <w:r>
-        <w:t>Sửa</w:t>
-      </w:r>
-      <w:r>
-        <w:t xml:space="preserve">” trên dòng </w:t>
-      </w:r>
-      <w:r>
-        <w:t>bài</w:t>
-      </w:r>
-      <w:r>
-        <w:rPr>
-          <w:lang w:val="vi-VN"/>
-        </w:rPr>
-        <w:t xml:space="preserve"> viết</w:t>
-      </w:r>
-      <w:r>
-        <w:t xml:space="preserve">. Hệ thống hiển thị một màn hình với các thông tin cũ của </w:t>
-      </w:r>
-      <w:r>
-        <w:t>bài</w:t>
-      </w:r>
-      <w:r>
-        <w:rPr>
-          <w:lang w:val="vi-VN"/>
-        </w:rPr>
-        <w:t xml:space="preserve"> viết</w:t>
-      </w:r>
-      <w:r>
-        <w:rPr>
-          <w:lang w:val="vi-VN"/>
-        </w:rPr>
-        <w:t>.</w:t>
-      </w:r>
-    </w:p>
-    <w:p>
-      <w:pPr>
-        <w:pStyle w:val="Para3"/>
-        <w:numPr>
-          <w:ilvl w:val="0"/>
-          <w:numId w:val="49"/>
-        </w:numPr>
-        <w:ind w:left="2552" w:hanging="502"/>
-      </w:pPr>
-      <w:r>
-        <w:t xml:space="preserve">Quản trị viên sửa thông tin của </w:t>
-      </w:r>
-      <w:r>
-        <w:t>bài</w:t>
-      </w:r>
-      <w:r>
-        <w:rPr>
-          <w:lang w:val="vi-VN"/>
-        </w:rPr>
-        <w:t xml:space="preserve"> viết </w:t>
-      </w:r>
-      <w:r>
-        <w:t>và kích vào nút “</w:t>
-      </w:r>
-      <w:r>
-        <w:t>Cập</w:t>
-      </w:r>
-      <w:r>
-        <w:rPr>
-          <w:lang w:val="vi-VN"/>
-        </w:rPr>
-        <w:t xml:space="preserve"> nhật</w:t>
-      </w:r>
-      <w:r>
-        <w:t xml:space="preserve">”. Hệ thống sẽ cập nhật thông tin </w:t>
-      </w:r>
-      <w:r>
-        <w:t>bài</w:t>
-      </w:r>
-      <w:r>
-        <w:rPr>
-          <w:lang w:val="vi-VN"/>
-        </w:rPr>
-        <w:t xml:space="preserve"> viết </w:t>
-      </w:r>
-      <w:r>
-        <w:t xml:space="preserve">trong bảng </w:t>
-      </w:r>
-      <w:r>
-        <w:t>POSTS</w:t>
-      </w:r>
-      <w:r>
-        <w:rPr>
-          <w:lang w:val="vi-VN"/>
-        </w:rPr>
-        <w:t xml:space="preserve"> </w:t>
-      </w:r>
-      <w:r>
-        <w:t xml:space="preserve">và hiển thị danh sách </w:t>
-      </w:r>
-      <w:r>
-        <w:t>bài</w:t>
-      </w:r>
-      <w:r>
-        <w:rPr>
-          <w:lang w:val="vi-VN"/>
-        </w:rPr>
-        <w:t xml:space="preserve"> viết </w:t>
-      </w:r>
-      <w:r>
-        <w:t>đã cập nhật.</w:t>
-      </w:r>
-    </w:p>
-    <w:p>
-      <w:pPr>
-        <w:pStyle w:val="Para3"/>
-        <w:numPr>
-          <w:ilvl w:val="0"/>
-          <w:numId w:val="70"/>
-        </w:numPr>
-        <w:ind w:left="2268"/>
-      </w:pPr>
-      <w:r>
-        <w:t xml:space="preserve">Xóa </w:t>
-      </w:r>
-      <w:r>
-        <w:t>bài</w:t>
-      </w:r>
-      <w:r>
-        <w:rPr>
-          <w:lang w:val="vi-VN"/>
-        </w:rPr>
-        <w:t xml:space="preserve"> viết</w:t>
-      </w:r>
-      <w:r>
-        <w:t xml:space="preserve">: </w:t>
-      </w:r>
-    </w:p>
-    <w:p>
-      <w:pPr>
-        <w:pStyle w:val="Para3"/>
-        <w:numPr>
-          <w:ilvl w:val="0"/>
-          <w:numId w:val="50"/>
+          <w:numId w:val="73"/>
         </w:numPr>
         <w:tabs>
           <w:tab w:val="left" w:pos="2552"/>
@@ -18067,59 +18005,13 @@
         <w:t>Quản trị viên kích vào nút “</w:t>
       </w:r>
       <w:r>
-        <w:t>Xóa</w:t>
-      </w:r>
-      <w:r>
-        <w:t xml:space="preserve">” trên một dòng </w:t>
-      </w:r>
-      <w:r>
-        <w:t>bài</w:t>
-      </w:r>
-      <w:r>
-        <w:rPr>
-          <w:lang w:val="vi-VN"/>
-        </w:rPr>
-        <w:t xml:space="preserve"> viết</w:t>
-      </w:r>
-      <w:r>
-        <w:t xml:space="preserve">. Hệ thống sẽ hiển thị màn hình </w:t>
-      </w:r>
-      <w:r>
-        <w:t>xóa</w:t>
-      </w:r>
-      <w:r>
-        <w:rPr>
-          <w:lang w:val="vi-VN"/>
-        </w:rPr>
-        <w:t xml:space="preserve"> </w:t>
-      </w:r>
-      <w:r>
-        <w:t>yêu cầu xác nhận xóa.</w:t>
-      </w:r>
-    </w:p>
-    <w:p>
-      <w:pPr>
-        <w:pStyle w:val="Para3"/>
-        <w:numPr>
-          <w:ilvl w:val="0"/>
-          <w:numId w:val="50"/>
-        </w:numPr>
-        <w:tabs>
-          <w:tab w:val="left" w:pos="2552"/>
-        </w:tabs>
-        <w:ind w:left="2552" w:hanging="425"/>
-      </w:pPr>
-      <w:r>
-        <w:t>Quản trị viên kích vào nút “</w:t>
-      </w:r>
-      <w:r>
-        <w:t>Đồng</w:t>
-      </w:r>
-      <w:r>
-        <w:rPr>
-          <w:lang w:val="vi-VN"/>
-        </w:rPr>
-        <w:t xml:space="preserve"> ý</w:t>
+        <w:t>Xác</w:t>
+      </w:r>
+      <w:r>
+        <w:rPr>
+          <w:lang w:val="vi-VN"/>
+        </w:rPr>
+        <w:t xml:space="preserve"> nhận </w:t>
       </w:r>
       <w:r>
         <w:t xml:space="preserve">”. Hệ thống sẽ xóa </w:t>
@@ -18191,12 +18083,47 @@
         <w:pStyle w:val="Para3"/>
         <w:numPr>
           <w:ilvl w:val="0"/>
-          <w:numId w:val="51"/>
-        </w:numPr>
-        <w:ind w:left="2344"/>
+          <w:numId w:val="74"/>
+        </w:numPr>
       </w:pPr>
       <w:r>
         <w:t>Tại bất kỳ thời điểm nào trong quá trình thực hiện use case nếu không kết nối được với cơ sở dữ liệu thì website sẽ hiển thị một thông báo lỗi và use case kết thúc.</w:t>
+      </w:r>
+    </w:p>
+    <w:p>
+      <w:pPr>
+        <w:pStyle w:val="Para3"/>
+        <w:numPr>
+          <w:ilvl w:val="0"/>
+          <w:numId w:val="74"/>
+        </w:numPr>
+      </w:pPr>
+      <w:r>
+        <w:t>Tại</w:t>
+      </w:r>
+      <w:r>
+        <w:rPr>
+          <w:lang w:val="vi-VN"/>
+        </w:rPr>
+        <w:t xml:space="preserve"> bước 2.b và 4.b nếu admin click vào nút “Làm mới” thì use case kết thúc.</w:t>
+      </w:r>
+    </w:p>
+    <w:p>
+      <w:pPr>
+        <w:pStyle w:val="Para3"/>
+        <w:numPr>
+          <w:ilvl w:val="0"/>
+          <w:numId w:val="74"/>
+        </w:numPr>
+      </w:pPr>
+      <w:r>
+        <w:t>Tại</w:t>
+      </w:r>
+      <w:r>
+        <w:rPr>
+          <w:lang w:val="vi-VN"/>
+        </w:rPr>
+        <w:t xml:space="preserve"> bước 5.b nếu admin click vào nút “Hủy” thì use case kết thúc.</w:t>
       </w:r>
     </w:p>
     <w:p>
@@ -20118,7 +20045,16 @@
         <w:t>Use case này bắt đầu khi quản trị viê</w:t>
       </w:r>
       <w:r>
-        <w:t>n kích vào nút “Quản</w:t>
+        <w:t xml:space="preserve">n kích vào nút </w:t>
+      </w:r>
+      <w:r>
+        <w:rPr>
+          <w:lang w:val="vi-VN"/>
+        </w:rPr>
+        <w:t xml:space="preserve">“Danh sách” trong mục </w:t>
+      </w:r>
+      <w:r>
+        <w:t>“Quản</w:t>
       </w:r>
       <w:r>
         <w:rPr>
@@ -20221,23 +20157,22 @@
     <w:p>
       <w:pPr>
         <w:pStyle w:val="Para3"/>
-        <w:numPr>
-          <w:ilvl w:val="0"/>
-          <w:numId w:val="63"/>
-        </w:numPr>
-        <w:ind w:left="2552" w:hanging="284"/>
+        <w:ind w:left="2268"/>
       </w:pPr>
       <w:r>
         <w:t xml:space="preserve">Quản trị viên kích vào </w:t>
       </w:r>
       <w:r>
-        <w:t>mã</w:t>
-      </w:r>
-      <w:r>
-        <w:rPr>
-          <w:lang w:val="vi-VN"/>
-        </w:rPr>
-        <w:t xml:space="preserve"> </w:t>
+        <w:t>biểu</w:t>
+      </w:r>
+      <w:r>
+        <w:rPr>
+          <w:lang w:val="vi-VN"/>
+        </w:rPr>
+        <w:t xml:space="preserve"> tượng xem chi tiết </w:t>
+      </w:r>
+      <w:r>
+        <w:t xml:space="preserve">trên dòng </w:t>
       </w:r>
       <w:r>
         <w:t>đơn</w:t>
@@ -20246,33 +20181,21 @@
         <w:rPr>
           <w:lang w:val="vi-VN"/>
         </w:rPr>
+        <w:t xml:space="preserve"> hàng</w:t>
+      </w:r>
+      <w:r>
+        <w:t xml:space="preserve">. Hệ thống lấy thông tin chi tiết của </w:t>
+      </w:r>
+      <w:r>
+        <w:t>đơn</w:t>
+      </w:r>
+      <w:r>
+        <w:rPr>
+          <w:lang w:val="vi-VN"/>
+        </w:rPr>
         <w:t xml:space="preserve"> hàng </w:t>
       </w:r>
       <w:r>
-        <w:t xml:space="preserve">trên dòng </w:t>
-      </w:r>
-      <w:r>
-        <w:t>đơn</w:t>
-      </w:r>
-      <w:r>
-        <w:rPr>
-          <w:lang w:val="vi-VN"/>
-        </w:rPr>
-        <w:t xml:space="preserve"> hàng</w:t>
-      </w:r>
-      <w:r>
-        <w:t xml:space="preserve">. Hệ thống lấy thông tin chi tiết của </w:t>
-      </w:r>
-      <w:r>
-        <w:t>đơn</w:t>
-      </w:r>
-      <w:r>
-        <w:rPr>
-          <w:lang w:val="vi-VN"/>
-        </w:rPr>
-        <w:t xml:space="preserve"> hàng </w:t>
-      </w:r>
-      <w:r>
         <w:t xml:space="preserve">từ bảng </w:t>
       </w:r>
       <w:r>
@@ -20292,46 +20215,6 @@
           <w:lang w:val="vi-VN"/>
         </w:rPr>
         <w:t xml:space="preserve">. </w:t>
-      </w:r>
-    </w:p>
-    <w:p>
-      <w:pPr>
-        <w:pStyle w:val="Para3"/>
-        <w:numPr>
-          <w:ilvl w:val="0"/>
-          <w:numId w:val="63"/>
-        </w:numPr>
-        <w:tabs>
-          <w:tab w:val="left" w:pos="2552"/>
-        </w:tabs>
-        <w:ind w:left="2552" w:hanging="284"/>
-      </w:pPr>
-      <w:r>
-        <w:t xml:space="preserve">Quản trị viên kích vào biểu tượng “X” trên cửa sổ </w:t>
-      </w:r>
-      <w:r>
-        <w:t>hiện</w:t>
-      </w:r>
-      <w:r>
-        <w:rPr>
-          <w:lang w:val="vi-VN"/>
-        </w:rPr>
-        <w:t xml:space="preserve"> thị. </w:t>
-      </w:r>
-      <w:r>
-        <w:t xml:space="preserve">Hệ thống sẽ hiển thị lại danh sách </w:t>
-      </w:r>
-      <w:r>
-        <w:t>đơn</w:t>
-      </w:r>
-      <w:r>
-        <w:rPr>
-          <w:lang w:val="vi-VN"/>
-        </w:rPr>
-        <w:t xml:space="preserve"> hàng </w:t>
-      </w:r>
-      <w:r>
-        <w:t>trên màn hình.</w:t>
       </w:r>
     </w:p>
     <w:p>
@@ -20904,10 +20787,10 @@
           <w:noProof/>
         </w:rPr>
         <w:drawing>
-          <wp:inline distT="0" distB="0" distL="0" distR="0" wp14:anchorId="5581017D" wp14:editId="38FDE437">
-            <wp:extent cx="5579745" cy="2745105"/>
+          <wp:inline distT="0" distB="0" distL="0" distR="0" wp14:anchorId="18E6A672" wp14:editId="49FFB644">
+            <wp:extent cx="5579745" cy="2885440"/>
             <wp:effectExtent l="0" t="0" r="1905" b="0"/>
-            <wp:docPr id="21" name="Picture 21"/>
+            <wp:docPr id="25" name="Picture 25"/>
             <wp:cNvGraphicFramePr>
               <a:graphicFrameLocks xmlns:a="http://schemas.openxmlformats.org/drawingml/2006/main" noChangeAspect="1"/>
             </wp:cNvGraphicFramePr>
@@ -20927,7 +20810,7 @@
                   <pic:spPr>
                     <a:xfrm>
                       <a:off x="0" y="0"/>
-                      <a:ext cx="5579745" cy="2745105"/>
+                      <a:ext cx="5579745" cy="2885440"/>
                     </a:xfrm>
                     <a:prstGeom prst="rect">
                       <a:avLst/>
@@ -20987,6 +20870,7 @@
       </w:pPr>
       <w:r>
         <w:rPr>
+          <w:noProof/>
           <w:lang w:val="vi-VN"/>
         </w:rPr>
         <w:drawing>
@@ -21049,6 +20933,7 @@
       </w:pPr>
       <w:r>
         <w:rPr>
+          <w:noProof/>
           <w:lang w:val="vi-VN"/>
         </w:rPr>
         <w:drawing>
@@ -21124,6 +21009,7 @@
       </w:pPr>
       <w:r>
         <w:rPr>
+          <w:noProof/>
           <w:lang w:val="vi-VN"/>
         </w:rPr>
         <w:drawing>
@@ -21186,6 +21072,7 @@
       </w:pPr>
       <w:r>
         <w:rPr>
+          <w:noProof/>
           <w:lang w:val="vi-VN"/>
         </w:rPr>
         <w:drawing>
@@ -21275,6 +21162,7 @@
       </w:pPr>
       <w:r>
         <w:rPr>
+          <w:noProof/>
           <w:lang w:val="vi-VN"/>
         </w:rPr>
         <w:drawing>
@@ -21337,6 +21225,7 @@
       </w:pPr>
       <w:r>
         <w:rPr>
+          <w:noProof/>
           <w:lang w:val="vi-VN"/>
         </w:rPr>
         <w:drawing>
@@ -21398,6 +21287,7 @@
       </w:pPr>
       <w:r>
         <w:rPr>
+          <w:noProof/>
           <w:lang w:val="vi-VN"/>
         </w:rPr>
         <w:drawing>
@@ -21460,6 +21350,7 @@
       </w:pPr>
       <w:r>
         <w:rPr>
+          <w:noProof/>
           <w:lang w:val="vi-VN"/>
         </w:rPr>
         <w:drawing>
@@ -22711,6 +22602,95 @@
     </w:lvl>
   </w:abstractNum>
   <w:abstractNum w:abstractNumId="2" w15:restartNumberingAfterBreak="0">
+    <w:nsid w:val="017764CA"/>
+    <w:multiLevelType w:val="hybridMultilevel"/>
+    <w:tmpl w:val="C3B6C88A"/>
+    <w:lvl w:ilvl="0" w:tplc="6E8C7BBE">
+      <w:start w:val="1"/>
+      <w:numFmt w:val="decimal"/>
+      <w:lvlText w:val="%1)"/>
+      <w:lvlJc w:val="center"/>
+      <w:pPr>
+        <w:ind w:left="720" w:hanging="360"/>
+      </w:pPr>
+      <w:rPr>
+        <w:rFonts w:hint="default"/>
+      </w:rPr>
+    </w:lvl>
+    <w:lvl w:ilvl="1" w:tplc="04090019" w:tentative="1">
+      <w:start w:val="1"/>
+      <w:numFmt w:val="lowerLetter"/>
+      <w:lvlText w:val="%2."/>
+      <w:lvlJc w:val="left"/>
+      <w:pPr>
+        <w:ind w:left="1440" w:hanging="360"/>
+      </w:pPr>
+    </w:lvl>
+    <w:lvl w:ilvl="2" w:tplc="0409001B" w:tentative="1">
+      <w:start w:val="1"/>
+      <w:numFmt w:val="lowerRoman"/>
+      <w:lvlText w:val="%3."/>
+      <w:lvlJc w:val="right"/>
+      <w:pPr>
+        <w:ind w:left="2160" w:hanging="180"/>
+      </w:pPr>
+    </w:lvl>
+    <w:lvl w:ilvl="3" w:tplc="0409000F" w:tentative="1">
+      <w:start w:val="1"/>
+      <w:numFmt w:val="decimal"/>
+      <w:lvlText w:val="%4."/>
+      <w:lvlJc w:val="left"/>
+      <w:pPr>
+        <w:ind w:left="2880" w:hanging="360"/>
+      </w:pPr>
+    </w:lvl>
+    <w:lvl w:ilvl="4" w:tplc="04090019" w:tentative="1">
+      <w:start w:val="1"/>
+      <w:numFmt w:val="lowerLetter"/>
+      <w:lvlText w:val="%5."/>
+      <w:lvlJc w:val="left"/>
+      <w:pPr>
+        <w:ind w:left="3600" w:hanging="360"/>
+      </w:pPr>
+    </w:lvl>
+    <w:lvl w:ilvl="5" w:tplc="0409001B" w:tentative="1">
+      <w:start w:val="1"/>
+      <w:numFmt w:val="lowerRoman"/>
+      <w:lvlText w:val="%6."/>
+      <w:lvlJc w:val="right"/>
+      <w:pPr>
+        <w:ind w:left="4320" w:hanging="180"/>
+      </w:pPr>
+    </w:lvl>
+    <w:lvl w:ilvl="6" w:tplc="0409000F" w:tentative="1">
+      <w:start w:val="1"/>
+      <w:numFmt w:val="decimal"/>
+      <w:lvlText w:val="%7."/>
+      <w:lvlJc w:val="left"/>
+      <w:pPr>
+        <w:ind w:left="5040" w:hanging="360"/>
+      </w:pPr>
+    </w:lvl>
+    <w:lvl w:ilvl="7" w:tplc="04090019" w:tentative="1">
+      <w:start w:val="1"/>
+      <w:numFmt w:val="lowerLetter"/>
+      <w:lvlText w:val="%8."/>
+      <w:lvlJc w:val="left"/>
+      <w:pPr>
+        <w:ind w:left="5760" w:hanging="360"/>
+      </w:pPr>
+    </w:lvl>
+    <w:lvl w:ilvl="8" w:tplc="0409001B" w:tentative="1">
+      <w:start w:val="1"/>
+      <w:numFmt w:val="lowerRoman"/>
+      <w:lvlText w:val="%9."/>
+      <w:lvlJc w:val="right"/>
+      <w:pPr>
+        <w:ind w:left="6480" w:hanging="180"/>
+      </w:pPr>
+    </w:lvl>
+  </w:abstractNum>
+  <w:abstractNum w:abstractNumId="3" w15:restartNumberingAfterBreak="0">
     <w:nsid w:val="02953310"/>
     <w:multiLevelType w:val="hybridMultilevel"/>
     <w:tmpl w:val="733E9C78"/>
@@ -22799,7 +22779,7 @@
       </w:pPr>
     </w:lvl>
   </w:abstractNum>
-  <w:abstractNum w:abstractNumId="3" w15:restartNumberingAfterBreak="0">
+  <w:abstractNum w:abstractNumId="4" w15:restartNumberingAfterBreak="0">
     <w:nsid w:val="035F0536"/>
     <w:multiLevelType w:val="hybridMultilevel"/>
     <w:tmpl w:val="18DE5AD6"/>
@@ -22912,7 +22892,7 @@
       </w:rPr>
     </w:lvl>
   </w:abstractNum>
-  <w:abstractNum w:abstractNumId="4" w15:restartNumberingAfterBreak="0">
+  <w:abstractNum w:abstractNumId="5" w15:restartNumberingAfterBreak="0">
     <w:nsid w:val="04A279B8"/>
     <w:multiLevelType w:val="multilevel"/>
     <w:tmpl w:val="183C1FEA"/>
@@ -23025,7 +23005,7 @@
       </w:rPr>
     </w:lvl>
   </w:abstractNum>
-  <w:abstractNum w:abstractNumId="5" w15:restartNumberingAfterBreak="0">
+  <w:abstractNum w:abstractNumId="6" w15:restartNumberingAfterBreak="0">
     <w:nsid w:val="04DE6F91"/>
     <w:multiLevelType w:val="multilevel"/>
     <w:tmpl w:val="622CA68E"/>
@@ -23147,7 +23127,7 @@
       </w:rPr>
     </w:lvl>
   </w:abstractNum>
-  <w:abstractNum w:abstractNumId="6" w15:restartNumberingAfterBreak="0">
+  <w:abstractNum w:abstractNumId="7" w15:restartNumberingAfterBreak="0">
     <w:nsid w:val="05924F25"/>
     <w:multiLevelType w:val="hybridMultilevel"/>
     <w:tmpl w:val="95B02D12"/>
@@ -23236,7 +23216,7 @@
       </w:pPr>
     </w:lvl>
   </w:abstractNum>
-  <w:abstractNum w:abstractNumId="7" w15:restartNumberingAfterBreak="0">
+  <w:abstractNum w:abstractNumId="8" w15:restartNumberingAfterBreak="0">
     <w:nsid w:val="08BF2A9C"/>
     <w:multiLevelType w:val="hybridMultilevel"/>
     <w:tmpl w:val="A7F62470"/>
@@ -23349,7 +23329,7 @@
       </w:rPr>
     </w:lvl>
   </w:abstractNum>
-  <w:abstractNum w:abstractNumId="8" w15:restartNumberingAfterBreak="0">
+  <w:abstractNum w:abstractNumId="9" w15:restartNumberingAfterBreak="0">
     <w:nsid w:val="09053BEB"/>
     <w:multiLevelType w:val="hybridMultilevel"/>
     <w:tmpl w:val="79482E5A"/>
@@ -23438,7 +23418,7 @@
       </w:pPr>
     </w:lvl>
   </w:abstractNum>
-  <w:abstractNum w:abstractNumId="9" w15:restartNumberingAfterBreak="0">
+  <w:abstractNum w:abstractNumId="10" w15:restartNumberingAfterBreak="0">
     <w:nsid w:val="0FAC5C9B"/>
     <w:multiLevelType w:val="hybridMultilevel"/>
     <w:tmpl w:val="D7F6A486"/>
@@ -23527,7 +23507,7 @@
       </w:pPr>
     </w:lvl>
   </w:abstractNum>
-  <w:abstractNum w:abstractNumId="10" w15:restartNumberingAfterBreak="0">
+  <w:abstractNum w:abstractNumId="11" w15:restartNumberingAfterBreak="0">
     <w:nsid w:val="123E1328"/>
     <w:multiLevelType w:val="hybridMultilevel"/>
     <w:tmpl w:val="95B02D12"/>
@@ -23616,7 +23596,7 @@
       </w:pPr>
     </w:lvl>
   </w:abstractNum>
-  <w:abstractNum w:abstractNumId="11" w15:restartNumberingAfterBreak="0">
+  <w:abstractNum w:abstractNumId="12" w15:restartNumberingAfterBreak="0">
     <w:nsid w:val="12AE5CFA"/>
     <w:multiLevelType w:val="hybridMultilevel"/>
     <w:tmpl w:val="95B02D12"/>
@@ -23705,7 +23685,7 @@
       </w:pPr>
     </w:lvl>
   </w:abstractNum>
-  <w:abstractNum w:abstractNumId="12" w15:restartNumberingAfterBreak="0">
+  <w:abstractNum w:abstractNumId="13" w15:restartNumberingAfterBreak="0">
     <w:nsid w:val="144C6F03"/>
     <w:multiLevelType w:val="hybridMultilevel"/>
     <w:tmpl w:val="FF26143A"/>
@@ -23794,7 +23774,7 @@
       </w:pPr>
     </w:lvl>
   </w:abstractNum>
-  <w:abstractNum w:abstractNumId="13" w15:restartNumberingAfterBreak="0">
+  <w:abstractNum w:abstractNumId="14" w15:restartNumberingAfterBreak="0">
     <w:nsid w:val="182E4E28"/>
     <w:multiLevelType w:val="hybridMultilevel"/>
     <w:tmpl w:val="3A3EBD6A"/>
@@ -23907,7 +23887,7 @@
       </w:rPr>
     </w:lvl>
   </w:abstractNum>
-  <w:abstractNum w:abstractNumId="14" w15:restartNumberingAfterBreak="0">
+  <w:abstractNum w:abstractNumId="15" w15:restartNumberingAfterBreak="0">
     <w:nsid w:val="241B59E7"/>
     <w:multiLevelType w:val="hybridMultilevel"/>
     <w:tmpl w:val="87DA3536"/>
@@ -23996,7 +23976,7 @@
       </w:pPr>
     </w:lvl>
   </w:abstractNum>
-  <w:abstractNum w:abstractNumId="15" w15:restartNumberingAfterBreak="0">
+  <w:abstractNum w:abstractNumId="16" w15:restartNumberingAfterBreak="0">
     <w:nsid w:val="262A5B95"/>
     <w:multiLevelType w:val="hybridMultilevel"/>
     <w:tmpl w:val="95B02D12"/>
@@ -24085,7 +24065,7 @@
       </w:pPr>
     </w:lvl>
   </w:abstractNum>
-  <w:abstractNum w:abstractNumId="16" w15:restartNumberingAfterBreak="0">
+  <w:abstractNum w:abstractNumId="17" w15:restartNumberingAfterBreak="0">
     <w:nsid w:val="279B1F55"/>
     <w:multiLevelType w:val="hybridMultilevel"/>
     <w:tmpl w:val="503092AC"/>
@@ -24174,7 +24154,7 @@
       </w:pPr>
     </w:lvl>
   </w:abstractNum>
-  <w:abstractNum w:abstractNumId="17" w15:restartNumberingAfterBreak="0">
+  <w:abstractNum w:abstractNumId="18" w15:restartNumberingAfterBreak="0">
     <w:nsid w:val="297D5E1A"/>
     <w:multiLevelType w:val="hybridMultilevel"/>
     <w:tmpl w:val="95B02D12"/>
@@ -24263,7 +24243,7 @@
       </w:pPr>
     </w:lvl>
   </w:abstractNum>
-  <w:abstractNum w:abstractNumId="18" w15:restartNumberingAfterBreak="0">
+  <w:abstractNum w:abstractNumId="19" w15:restartNumberingAfterBreak="0">
     <w:nsid w:val="2A7754F5"/>
     <w:multiLevelType w:val="hybridMultilevel"/>
     <w:tmpl w:val="FFD4F9B8"/>
@@ -24376,7 +24356,7 @@
       </w:rPr>
     </w:lvl>
   </w:abstractNum>
-  <w:abstractNum w:abstractNumId="19" w15:restartNumberingAfterBreak="0">
+  <w:abstractNum w:abstractNumId="20" w15:restartNumberingAfterBreak="0">
     <w:nsid w:val="2AA10B98"/>
     <w:multiLevelType w:val="hybridMultilevel"/>
     <w:tmpl w:val="E9F4DC82"/>
@@ -24465,7 +24445,96 @@
       </w:pPr>
     </w:lvl>
   </w:abstractNum>
-  <w:abstractNum w:abstractNumId="20" w15:restartNumberingAfterBreak="0">
+  <w:abstractNum w:abstractNumId="21" w15:restartNumberingAfterBreak="0">
+    <w:nsid w:val="2B1D3C80"/>
+    <w:multiLevelType w:val="hybridMultilevel"/>
+    <w:tmpl w:val="6ADE6620"/>
+    <w:lvl w:ilvl="0" w:tplc="BBFC535A">
+      <w:start w:val="1"/>
+      <w:numFmt w:val="lowerLetter"/>
+      <w:lvlText w:val="%1)"/>
+      <w:lvlJc w:val="left"/>
+      <w:pPr>
+        <w:ind w:left="3240" w:hanging="360"/>
+      </w:pPr>
+      <w:rPr>
+        <w:rFonts w:hint="default"/>
+      </w:rPr>
+    </w:lvl>
+    <w:lvl w:ilvl="1" w:tplc="04090019" w:tentative="1">
+      <w:start w:val="1"/>
+      <w:numFmt w:val="lowerLetter"/>
+      <w:lvlText w:val="%2."/>
+      <w:lvlJc w:val="left"/>
+      <w:pPr>
+        <w:ind w:left="1440" w:hanging="360"/>
+      </w:pPr>
+    </w:lvl>
+    <w:lvl w:ilvl="2" w:tplc="0409001B" w:tentative="1">
+      <w:start w:val="1"/>
+      <w:numFmt w:val="lowerRoman"/>
+      <w:lvlText w:val="%3."/>
+      <w:lvlJc w:val="right"/>
+      <w:pPr>
+        <w:ind w:left="2160" w:hanging="180"/>
+      </w:pPr>
+    </w:lvl>
+    <w:lvl w:ilvl="3" w:tplc="0409000F" w:tentative="1">
+      <w:start w:val="1"/>
+      <w:numFmt w:val="decimal"/>
+      <w:lvlText w:val="%4."/>
+      <w:lvlJc w:val="left"/>
+      <w:pPr>
+        <w:ind w:left="2880" w:hanging="360"/>
+      </w:pPr>
+    </w:lvl>
+    <w:lvl w:ilvl="4" w:tplc="04090019" w:tentative="1">
+      <w:start w:val="1"/>
+      <w:numFmt w:val="lowerLetter"/>
+      <w:lvlText w:val="%5."/>
+      <w:lvlJc w:val="left"/>
+      <w:pPr>
+        <w:ind w:left="3600" w:hanging="360"/>
+      </w:pPr>
+    </w:lvl>
+    <w:lvl w:ilvl="5" w:tplc="0409001B" w:tentative="1">
+      <w:start w:val="1"/>
+      <w:numFmt w:val="lowerRoman"/>
+      <w:lvlText w:val="%6."/>
+      <w:lvlJc w:val="right"/>
+      <w:pPr>
+        <w:ind w:left="4320" w:hanging="180"/>
+      </w:pPr>
+    </w:lvl>
+    <w:lvl w:ilvl="6" w:tplc="0409000F" w:tentative="1">
+      <w:start w:val="1"/>
+      <w:numFmt w:val="decimal"/>
+      <w:lvlText w:val="%7."/>
+      <w:lvlJc w:val="left"/>
+      <w:pPr>
+        <w:ind w:left="5040" w:hanging="360"/>
+      </w:pPr>
+    </w:lvl>
+    <w:lvl w:ilvl="7" w:tplc="04090019" w:tentative="1">
+      <w:start w:val="1"/>
+      <w:numFmt w:val="lowerLetter"/>
+      <w:lvlText w:val="%8."/>
+      <w:lvlJc w:val="left"/>
+      <w:pPr>
+        <w:ind w:left="5760" w:hanging="360"/>
+      </w:pPr>
+    </w:lvl>
+    <w:lvl w:ilvl="8" w:tplc="0409001B" w:tentative="1">
+      <w:start w:val="1"/>
+      <w:numFmt w:val="lowerRoman"/>
+      <w:lvlText w:val="%9."/>
+      <w:lvlJc w:val="right"/>
+      <w:pPr>
+        <w:ind w:left="6480" w:hanging="180"/>
+      </w:pPr>
+    </w:lvl>
+  </w:abstractNum>
+  <w:abstractNum w:abstractNumId="22" w15:restartNumberingAfterBreak="0">
     <w:nsid w:val="2C405B6E"/>
     <w:multiLevelType w:val="hybridMultilevel"/>
     <w:tmpl w:val="6BA65124"/>
@@ -24578,7 +24647,7 @@
       </w:rPr>
     </w:lvl>
   </w:abstractNum>
-  <w:abstractNum w:abstractNumId="21" w15:restartNumberingAfterBreak="0">
+  <w:abstractNum w:abstractNumId="23" w15:restartNumberingAfterBreak="0">
     <w:nsid w:val="2CF15800"/>
     <w:multiLevelType w:val="hybridMultilevel"/>
     <w:tmpl w:val="97261750"/>
@@ -24667,7 +24736,7 @@
       </w:pPr>
     </w:lvl>
   </w:abstractNum>
-  <w:abstractNum w:abstractNumId="22" w15:restartNumberingAfterBreak="0">
+  <w:abstractNum w:abstractNumId="24" w15:restartNumberingAfterBreak="0">
     <w:nsid w:val="2FB903A4"/>
     <w:multiLevelType w:val="hybridMultilevel"/>
     <w:tmpl w:val="95B02D12"/>
@@ -24756,7 +24825,7 @@
       </w:pPr>
     </w:lvl>
   </w:abstractNum>
-  <w:abstractNum w:abstractNumId="23" w15:restartNumberingAfterBreak="0">
+  <w:abstractNum w:abstractNumId="25" w15:restartNumberingAfterBreak="0">
     <w:nsid w:val="301C6FD8"/>
     <w:multiLevelType w:val="hybridMultilevel"/>
     <w:tmpl w:val="95B02D12"/>
@@ -24845,7 +24914,7 @@
       </w:pPr>
     </w:lvl>
   </w:abstractNum>
-  <w:abstractNum w:abstractNumId="24" w15:restartNumberingAfterBreak="0">
+  <w:abstractNum w:abstractNumId="26" w15:restartNumberingAfterBreak="0">
     <w:nsid w:val="30FE2EC3"/>
     <w:multiLevelType w:val="hybridMultilevel"/>
     <w:tmpl w:val="611A9782"/>
@@ -24934,7 +25003,7 @@
       </w:pPr>
     </w:lvl>
   </w:abstractNum>
-  <w:abstractNum w:abstractNumId="25" w15:restartNumberingAfterBreak="0">
+  <w:abstractNum w:abstractNumId="27" w15:restartNumberingAfterBreak="0">
     <w:nsid w:val="336437A0"/>
     <w:multiLevelType w:val="hybridMultilevel"/>
     <w:tmpl w:val="842E52A8"/>
@@ -25023,7 +25092,7 @@
       </w:pPr>
     </w:lvl>
   </w:abstractNum>
-  <w:abstractNum w:abstractNumId="26" w15:restartNumberingAfterBreak="0">
+  <w:abstractNum w:abstractNumId="28" w15:restartNumberingAfterBreak="0">
     <w:nsid w:val="34AE3249"/>
     <w:multiLevelType w:val="hybridMultilevel"/>
     <w:tmpl w:val="43FCAC8A"/>
@@ -25112,7 +25181,7 @@
       </w:pPr>
     </w:lvl>
   </w:abstractNum>
-  <w:abstractNum w:abstractNumId="27" w15:restartNumberingAfterBreak="0">
+  <w:abstractNum w:abstractNumId="29" w15:restartNumberingAfterBreak="0">
     <w:nsid w:val="35E545F7"/>
     <w:multiLevelType w:val="hybridMultilevel"/>
     <w:tmpl w:val="BA0E4AE2"/>
@@ -25201,7 +25270,7 @@
       </w:pPr>
     </w:lvl>
   </w:abstractNum>
-  <w:abstractNum w:abstractNumId="28" w15:restartNumberingAfterBreak="0">
+  <w:abstractNum w:abstractNumId="30" w15:restartNumberingAfterBreak="0">
     <w:nsid w:val="392874DB"/>
     <w:multiLevelType w:val="hybridMultilevel"/>
     <w:tmpl w:val="96443F26"/>
@@ -25314,7 +25383,7 @@
       </w:rPr>
     </w:lvl>
   </w:abstractNum>
-  <w:abstractNum w:abstractNumId="29" w15:restartNumberingAfterBreak="0">
+  <w:abstractNum w:abstractNumId="31" w15:restartNumberingAfterBreak="0">
     <w:nsid w:val="3A923484"/>
     <w:multiLevelType w:val="hybridMultilevel"/>
     <w:tmpl w:val="366E9E34"/>
@@ -25427,7 +25496,7 @@
       </w:rPr>
     </w:lvl>
   </w:abstractNum>
-  <w:abstractNum w:abstractNumId="30" w15:restartNumberingAfterBreak="0">
+  <w:abstractNum w:abstractNumId="32" w15:restartNumberingAfterBreak="0">
     <w:nsid w:val="3B223CAB"/>
     <w:multiLevelType w:val="hybridMultilevel"/>
     <w:tmpl w:val="32DED32E"/>
@@ -25516,7 +25585,7 @@
       </w:pPr>
     </w:lvl>
   </w:abstractNum>
-  <w:abstractNum w:abstractNumId="31" w15:restartNumberingAfterBreak="0">
+  <w:abstractNum w:abstractNumId="33" w15:restartNumberingAfterBreak="0">
     <w:nsid w:val="3BCC52F0"/>
     <w:multiLevelType w:val="hybridMultilevel"/>
     <w:tmpl w:val="5FDAA608"/>
@@ -25605,7 +25674,7 @@
       </w:pPr>
     </w:lvl>
   </w:abstractNum>
-  <w:abstractNum w:abstractNumId="32" w15:restartNumberingAfterBreak="0">
+  <w:abstractNum w:abstractNumId="34" w15:restartNumberingAfterBreak="0">
     <w:nsid w:val="3D202FFE"/>
     <w:multiLevelType w:val="hybridMultilevel"/>
     <w:tmpl w:val="487061FC"/>
@@ -25694,7 +25763,7 @@
       </w:pPr>
     </w:lvl>
   </w:abstractNum>
-  <w:abstractNum w:abstractNumId="33" w15:restartNumberingAfterBreak="0">
+  <w:abstractNum w:abstractNumId="35" w15:restartNumberingAfterBreak="0">
     <w:nsid w:val="3E1E3448"/>
     <w:multiLevelType w:val="hybridMultilevel"/>
     <w:tmpl w:val="DE3681CC"/>
@@ -25780,7 +25849,7 @@
       </w:pPr>
     </w:lvl>
   </w:abstractNum>
-  <w:abstractNum w:abstractNumId="34" w15:restartNumberingAfterBreak="0">
+  <w:abstractNum w:abstractNumId="36" w15:restartNumberingAfterBreak="0">
     <w:nsid w:val="3FEC0F6D"/>
     <w:multiLevelType w:val="hybridMultilevel"/>
     <w:tmpl w:val="95B02D12"/>
@@ -25869,7 +25938,96 @@
       </w:pPr>
     </w:lvl>
   </w:abstractNum>
-  <w:abstractNum w:abstractNumId="35" w15:restartNumberingAfterBreak="0">
+  <w:abstractNum w:abstractNumId="37" w15:restartNumberingAfterBreak="0">
+    <w:nsid w:val="45870B0B"/>
+    <w:multiLevelType w:val="hybridMultilevel"/>
+    <w:tmpl w:val="B9F229E0"/>
+    <w:lvl w:ilvl="0" w:tplc="63F88FBC">
+      <w:start w:val="1"/>
+      <w:numFmt w:val="lowerLetter"/>
+      <w:lvlText w:val="%1)"/>
+      <w:lvlJc w:val="left"/>
+      <w:pPr>
+        <w:ind w:left="2268" w:hanging="360"/>
+      </w:pPr>
+      <w:rPr>
+        <w:rFonts w:hint="default"/>
+      </w:rPr>
+    </w:lvl>
+    <w:lvl w:ilvl="1" w:tplc="04090019" w:tentative="1">
+      <w:start w:val="1"/>
+      <w:numFmt w:val="lowerLetter"/>
+      <w:lvlText w:val="%2."/>
+      <w:lvlJc w:val="left"/>
+      <w:pPr>
+        <w:ind w:left="1440" w:hanging="360"/>
+      </w:pPr>
+    </w:lvl>
+    <w:lvl w:ilvl="2" w:tplc="0409001B" w:tentative="1">
+      <w:start w:val="1"/>
+      <w:numFmt w:val="lowerRoman"/>
+      <w:lvlText w:val="%3."/>
+      <w:lvlJc w:val="right"/>
+      <w:pPr>
+        <w:ind w:left="2160" w:hanging="180"/>
+      </w:pPr>
+    </w:lvl>
+    <w:lvl w:ilvl="3" w:tplc="0409000F" w:tentative="1">
+      <w:start w:val="1"/>
+      <w:numFmt w:val="decimal"/>
+      <w:lvlText w:val="%4."/>
+      <w:lvlJc w:val="left"/>
+      <w:pPr>
+        <w:ind w:left="2880" w:hanging="360"/>
+      </w:pPr>
+    </w:lvl>
+    <w:lvl w:ilvl="4" w:tplc="04090019" w:tentative="1">
+      <w:start w:val="1"/>
+      <w:numFmt w:val="lowerLetter"/>
+      <w:lvlText w:val="%5."/>
+      <w:lvlJc w:val="left"/>
+      <w:pPr>
+        <w:ind w:left="3600" w:hanging="360"/>
+      </w:pPr>
+    </w:lvl>
+    <w:lvl w:ilvl="5" w:tplc="0409001B" w:tentative="1">
+      <w:start w:val="1"/>
+      <w:numFmt w:val="lowerRoman"/>
+      <w:lvlText w:val="%6."/>
+      <w:lvlJc w:val="right"/>
+      <w:pPr>
+        <w:ind w:left="4320" w:hanging="180"/>
+      </w:pPr>
+    </w:lvl>
+    <w:lvl w:ilvl="6" w:tplc="0409000F" w:tentative="1">
+      <w:start w:val="1"/>
+      <w:numFmt w:val="decimal"/>
+      <w:lvlText w:val="%7."/>
+      <w:lvlJc w:val="left"/>
+      <w:pPr>
+        <w:ind w:left="5040" w:hanging="360"/>
+      </w:pPr>
+    </w:lvl>
+    <w:lvl w:ilvl="7" w:tplc="04090019" w:tentative="1">
+      <w:start w:val="1"/>
+      <w:numFmt w:val="lowerLetter"/>
+      <w:lvlText w:val="%8."/>
+      <w:lvlJc w:val="left"/>
+      <w:pPr>
+        <w:ind w:left="5760" w:hanging="360"/>
+      </w:pPr>
+    </w:lvl>
+    <w:lvl w:ilvl="8" w:tplc="0409001B" w:tentative="1">
+      <w:start w:val="1"/>
+      <w:numFmt w:val="lowerRoman"/>
+      <w:lvlText w:val="%9."/>
+      <w:lvlJc w:val="right"/>
+      <w:pPr>
+        <w:ind w:left="6480" w:hanging="180"/>
+      </w:pPr>
+    </w:lvl>
+  </w:abstractNum>
+  <w:abstractNum w:abstractNumId="38" w15:restartNumberingAfterBreak="0">
     <w:nsid w:val="45A63082"/>
     <w:multiLevelType w:val="hybridMultilevel"/>
     <w:tmpl w:val="68B210AC"/>
@@ -25958,7 +26116,7 @@
       </w:pPr>
     </w:lvl>
   </w:abstractNum>
-  <w:abstractNum w:abstractNumId="36" w15:restartNumberingAfterBreak="0">
+  <w:abstractNum w:abstractNumId="39" w15:restartNumberingAfterBreak="0">
     <w:nsid w:val="47CC13B9"/>
     <w:multiLevelType w:val="hybridMultilevel"/>
     <w:tmpl w:val="95B02D12"/>
@@ -26047,7 +26205,7 @@
       </w:pPr>
     </w:lvl>
   </w:abstractNum>
-  <w:abstractNum w:abstractNumId="37" w15:restartNumberingAfterBreak="0">
+  <w:abstractNum w:abstractNumId="40" w15:restartNumberingAfterBreak="0">
     <w:nsid w:val="49C12D37"/>
     <w:multiLevelType w:val="hybridMultilevel"/>
     <w:tmpl w:val="AF221D1E"/>
@@ -26136,7 +26294,96 @@
       </w:pPr>
     </w:lvl>
   </w:abstractNum>
-  <w:abstractNum w:abstractNumId="38" w15:restartNumberingAfterBreak="0">
+  <w:abstractNum w:abstractNumId="41" w15:restartNumberingAfterBreak="0">
+    <w:nsid w:val="49C13BFC"/>
+    <w:multiLevelType w:val="hybridMultilevel"/>
+    <w:tmpl w:val="D0F4AE7C"/>
+    <w:lvl w:ilvl="0" w:tplc="73C615D8">
+      <w:start w:val="1"/>
+      <w:numFmt w:val="lowerLetter"/>
+      <w:lvlText w:val="%1)"/>
+      <w:lvlJc w:val="center"/>
+      <w:pPr>
+        <w:ind w:left="3240" w:hanging="360"/>
+      </w:pPr>
+      <w:rPr>
+        <w:rFonts w:hint="default"/>
+      </w:rPr>
+    </w:lvl>
+    <w:lvl w:ilvl="1" w:tplc="04090019" w:tentative="1">
+      <w:start w:val="1"/>
+      <w:numFmt w:val="lowerLetter"/>
+      <w:lvlText w:val="%2."/>
+      <w:lvlJc w:val="left"/>
+      <w:pPr>
+        <w:ind w:left="1440" w:hanging="360"/>
+      </w:pPr>
+    </w:lvl>
+    <w:lvl w:ilvl="2" w:tplc="0409001B" w:tentative="1">
+      <w:start w:val="1"/>
+      <w:numFmt w:val="lowerRoman"/>
+      <w:lvlText w:val="%3."/>
+      <w:lvlJc w:val="right"/>
+      <w:pPr>
+        <w:ind w:left="2160" w:hanging="180"/>
+      </w:pPr>
+    </w:lvl>
+    <w:lvl w:ilvl="3" w:tplc="0409000F" w:tentative="1">
+      <w:start w:val="1"/>
+      <w:numFmt w:val="decimal"/>
+      <w:lvlText w:val="%4."/>
+      <w:lvlJc w:val="left"/>
+      <w:pPr>
+        <w:ind w:left="2880" w:hanging="360"/>
+      </w:pPr>
+    </w:lvl>
+    <w:lvl w:ilvl="4" w:tplc="04090019" w:tentative="1">
+      <w:start w:val="1"/>
+      <w:numFmt w:val="lowerLetter"/>
+      <w:lvlText w:val="%5."/>
+      <w:lvlJc w:val="left"/>
+      <w:pPr>
+        <w:ind w:left="3600" w:hanging="360"/>
+      </w:pPr>
+    </w:lvl>
+    <w:lvl w:ilvl="5" w:tplc="0409001B" w:tentative="1">
+      <w:start w:val="1"/>
+      <w:numFmt w:val="lowerRoman"/>
+      <w:lvlText w:val="%6."/>
+      <w:lvlJc w:val="right"/>
+      <w:pPr>
+        <w:ind w:left="4320" w:hanging="180"/>
+      </w:pPr>
+    </w:lvl>
+    <w:lvl w:ilvl="6" w:tplc="0409000F" w:tentative="1">
+      <w:start w:val="1"/>
+      <w:numFmt w:val="decimal"/>
+      <w:lvlText w:val="%7."/>
+      <w:lvlJc w:val="left"/>
+      <w:pPr>
+        <w:ind w:left="5040" w:hanging="360"/>
+      </w:pPr>
+    </w:lvl>
+    <w:lvl w:ilvl="7" w:tplc="04090019" w:tentative="1">
+      <w:start w:val="1"/>
+      <w:numFmt w:val="lowerLetter"/>
+      <w:lvlText w:val="%8."/>
+      <w:lvlJc w:val="left"/>
+      <w:pPr>
+        <w:ind w:left="5760" w:hanging="360"/>
+      </w:pPr>
+    </w:lvl>
+    <w:lvl w:ilvl="8" w:tplc="0409001B" w:tentative="1">
+      <w:start w:val="1"/>
+      <w:numFmt w:val="lowerRoman"/>
+      <w:lvlText w:val="%9."/>
+      <w:lvlJc w:val="right"/>
+      <w:pPr>
+        <w:ind w:left="6480" w:hanging="180"/>
+      </w:pPr>
+    </w:lvl>
+  </w:abstractNum>
+  <w:abstractNum w:abstractNumId="42" w15:restartNumberingAfterBreak="0">
     <w:nsid w:val="4A4E55DF"/>
     <w:multiLevelType w:val="hybridMultilevel"/>
     <w:tmpl w:val="4E00DAC6"/>
@@ -26225,7 +26472,7 @@
       </w:pPr>
     </w:lvl>
   </w:abstractNum>
-  <w:abstractNum w:abstractNumId="39" w15:restartNumberingAfterBreak="0">
+  <w:abstractNum w:abstractNumId="43" w15:restartNumberingAfterBreak="0">
     <w:nsid w:val="4D657182"/>
     <w:multiLevelType w:val="hybridMultilevel"/>
     <w:tmpl w:val="BBFADCF4"/>
@@ -26314,7 +26561,7 @@
       </w:pPr>
     </w:lvl>
   </w:abstractNum>
-  <w:abstractNum w:abstractNumId="40" w15:restartNumberingAfterBreak="0">
+  <w:abstractNum w:abstractNumId="44" w15:restartNumberingAfterBreak="0">
     <w:nsid w:val="4E381149"/>
     <w:multiLevelType w:val="hybridMultilevel"/>
     <w:tmpl w:val="AA5037A4"/>
@@ -26403,7 +26650,7 @@
       </w:pPr>
     </w:lvl>
   </w:abstractNum>
-  <w:abstractNum w:abstractNumId="41" w15:restartNumberingAfterBreak="0">
+  <w:abstractNum w:abstractNumId="45" w15:restartNumberingAfterBreak="0">
     <w:nsid w:val="506330AE"/>
     <w:multiLevelType w:val="hybridMultilevel"/>
     <w:tmpl w:val="896A23AC"/>
@@ -26492,7 +26739,7 @@
       </w:pPr>
     </w:lvl>
   </w:abstractNum>
-  <w:abstractNum w:abstractNumId="42" w15:restartNumberingAfterBreak="0">
+  <w:abstractNum w:abstractNumId="46" w15:restartNumberingAfterBreak="0">
     <w:nsid w:val="58FD2EA0"/>
     <w:multiLevelType w:val="hybridMultilevel"/>
     <w:tmpl w:val="DA6E32D8"/>
@@ -26605,7 +26852,7 @@
       </w:rPr>
     </w:lvl>
   </w:abstractNum>
-  <w:abstractNum w:abstractNumId="43" w15:restartNumberingAfterBreak="0">
+  <w:abstractNum w:abstractNumId="47" w15:restartNumberingAfterBreak="0">
     <w:nsid w:val="598A39E6"/>
     <w:multiLevelType w:val="hybridMultilevel"/>
     <w:tmpl w:val="E07A2A40"/>
@@ -26694,7 +26941,7 @@
       </w:pPr>
     </w:lvl>
   </w:abstractNum>
-  <w:abstractNum w:abstractNumId="44" w15:restartNumberingAfterBreak="0">
+  <w:abstractNum w:abstractNumId="48" w15:restartNumberingAfterBreak="0">
     <w:nsid w:val="5ACC00EC"/>
     <w:multiLevelType w:val="hybridMultilevel"/>
     <w:tmpl w:val="98A46ADE"/>
@@ -26783,7 +27030,7 @@
       </w:pPr>
     </w:lvl>
   </w:abstractNum>
-  <w:abstractNum w:abstractNumId="45" w15:restartNumberingAfterBreak="0">
+  <w:abstractNum w:abstractNumId="49" w15:restartNumberingAfterBreak="0">
     <w:nsid w:val="5B0C375E"/>
     <w:multiLevelType w:val="hybridMultilevel"/>
     <w:tmpl w:val="7B306392"/>
@@ -26872,7 +27119,7 @@
       </w:pPr>
     </w:lvl>
   </w:abstractNum>
-  <w:abstractNum w:abstractNumId="46" w15:restartNumberingAfterBreak="0">
+  <w:abstractNum w:abstractNumId="50" w15:restartNumberingAfterBreak="0">
     <w:nsid w:val="5B191964"/>
     <w:multiLevelType w:val="hybridMultilevel"/>
     <w:tmpl w:val="B4AA71C6"/>
@@ -26961,7 +27208,7 @@
       </w:pPr>
     </w:lvl>
   </w:abstractNum>
-  <w:abstractNum w:abstractNumId="47" w15:restartNumberingAfterBreak="0">
+  <w:abstractNum w:abstractNumId="51" w15:restartNumberingAfterBreak="0">
     <w:nsid w:val="5C422B38"/>
     <w:multiLevelType w:val="hybridMultilevel"/>
     <w:tmpl w:val="6428AADC"/>
@@ -27050,7 +27297,7 @@
       </w:pPr>
     </w:lvl>
   </w:abstractNum>
-  <w:abstractNum w:abstractNumId="48" w15:restartNumberingAfterBreak="0">
+  <w:abstractNum w:abstractNumId="52" w15:restartNumberingAfterBreak="0">
     <w:nsid w:val="5CB72A4E"/>
     <w:multiLevelType w:val="hybridMultilevel"/>
     <w:tmpl w:val="63E6F616"/>
@@ -27139,7 +27386,7 @@
       </w:pPr>
     </w:lvl>
   </w:abstractNum>
-  <w:abstractNum w:abstractNumId="49" w15:restartNumberingAfterBreak="0">
+  <w:abstractNum w:abstractNumId="53" w15:restartNumberingAfterBreak="0">
     <w:nsid w:val="5EB503EB"/>
     <w:multiLevelType w:val="hybridMultilevel"/>
     <w:tmpl w:val="DB1A0700"/>
@@ -27228,7 +27475,7 @@
       </w:pPr>
     </w:lvl>
   </w:abstractNum>
-  <w:abstractNum w:abstractNumId="50" w15:restartNumberingAfterBreak="0">
+  <w:abstractNum w:abstractNumId="54" w15:restartNumberingAfterBreak="0">
     <w:nsid w:val="60B70D84"/>
     <w:multiLevelType w:val="hybridMultilevel"/>
     <w:tmpl w:val="82BCE772"/>
@@ -27317,7 +27564,7 @@
       </w:pPr>
     </w:lvl>
   </w:abstractNum>
-  <w:abstractNum w:abstractNumId="51" w15:restartNumberingAfterBreak="0">
+  <w:abstractNum w:abstractNumId="55" w15:restartNumberingAfterBreak="0">
     <w:nsid w:val="63157168"/>
     <w:multiLevelType w:val="hybridMultilevel"/>
     <w:tmpl w:val="95B02D12"/>
@@ -27406,7 +27653,7 @@
       </w:pPr>
     </w:lvl>
   </w:abstractNum>
-  <w:abstractNum w:abstractNumId="52" w15:restartNumberingAfterBreak="0">
+  <w:abstractNum w:abstractNumId="56" w15:restartNumberingAfterBreak="0">
     <w:nsid w:val="6368540C"/>
     <w:multiLevelType w:val="hybridMultilevel"/>
     <w:tmpl w:val="F0AA69C0"/>
@@ -27519,7 +27766,7 @@
       </w:rPr>
     </w:lvl>
   </w:abstractNum>
-  <w:abstractNum w:abstractNumId="53" w15:restartNumberingAfterBreak="0">
+  <w:abstractNum w:abstractNumId="57" w15:restartNumberingAfterBreak="0">
     <w:nsid w:val="63AF0CAF"/>
     <w:multiLevelType w:val="hybridMultilevel"/>
     <w:tmpl w:val="8412298C"/>
@@ -27608,7 +27855,7 @@
       </w:pPr>
     </w:lvl>
   </w:abstractNum>
-  <w:abstractNum w:abstractNumId="54" w15:restartNumberingAfterBreak="0">
+  <w:abstractNum w:abstractNumId="58" w15:restartNumberingAfterBreak="0">
     <w:nsid w:val="655C4934"/>
     <w:multiLevelType w:val="hybridMultilevel"/>
     <w:tmpl w:val="2DD6D54E"/>
@@ -27697,7 +27944,7 @@
       </w:pPr>
     </w:lvl>
   </w:abstractNum>
-  <w:abstractNum w:abstractNumId="55" w15:restartNumberingAfterBreak="0">
+  <w:abstractNum w:abstractNumId="59" w15:restartNumberingAfterBreak="0">
     <w:nsid w:val="6862457A"/>
     <w:multiLevelType w:val="hybridMultilevel"/>
     <w:tmpl w:val="19C623E4"/>
@@ -27786,7 +28033,7 @@
       </w:pPr>
     </w:lvl>
   </w:abstractNum>
-  <w:abstractNum w:abstractNumId="56" w15:restartNumberingAfterBreak="0">
+  <w:abstractNum w:abstractNumId="60" w15:restartNumberingAfterBreak="0">
     <w:nsid w:val="6A2018B1"/>
     <w:multiLevelType w:val="hybridMultilevel"/>
     <w:tmpl w:val="EB1885A0"/>
@@ -27875,7 +28122,7 @@
       </w:pPr>
     </w:lvl>
   </w:abstractNum>
-  <w:abstractNum w:abstractNumId="57" w15:restartNumberingAfterBreak="0">
+  <w:abstractNum w:abstractNumId="61" w15:restartNumberingAfterBreak="0">
     <w:nsid w:val="6D7E527C"/>
     <w:multiLevelType w:val="hybridMultilevel"/>
     <w:tmpl w:val="95B02D12"/>
@@ -27964,7 +28211,7 @@
       </w:pPr>
     </w:lvl>
   </w:abstractNum>
-  <w:abstractNum w:abstractNumId="58" w15:restartNumberingAfterBreak="0">
+  <w:abstractNum w:abstractNumId="62" w15:restartNumberingAfterBreak="0">
     <w:nsid w:val="73735F34"/>
     <w:multiLevelType w:val="hybridMultilevel"/>
     <w:tmpl w:val="324ABED8"/>
@@ -28053,7 +28300,7 @@
       </w:pPr>
     </w:lvl>
   </w:abstractNum>
-  <w:abstractNum w:abstractNumId="59" w15:restartNumberingAfterBreak="0">
+  <w:abstractNum w:abstractNumId="63" w15:restartNumberingAfterBreak="0">
     <w:nsid w:val="75604643"/>
     <w:multiLevelType w:val="hybridMultilevel"/>
     <w:tmpl w:val="95B02D12"/>
@@ -28142,7 +28389,7 @@
       </w:pPr>
     </w:lvl>
   </w:abstractNum>
-  <w:abstractNum w:abstractNumId="60" w15:restartNumberingAfterBreak="0">
+  <w:abstractNum w:abstractNumId="64" w15:restartNumberingAfterBreak="0">
     <w:nsid w:val="7832793D"/>
     <w:multiLevelType w:val="hybridMultilevel"/>
     <w:tmpl w:val="D3ECB138"/>
@@ -28231,7 +28478,7 @@
       </w:pPr>
     </w:lvl>
   </w:abstractNum>
-  <w:abstractNum w:abstractNumId="61" w15:restartNumberingAfterBreak="0">
+  <w:abstractNum w:abstractNumId="65" w15:restartNumberingAfterBreak="0">
     <w:nsid w:val="7B3B6A74"/>
     <w:multiLevelType w:val="hybridMultilevel"/>
     <w:tmpl w:val="2494895A"/>
@@ -28321,241 +28568,253 @@
     </w:lvl>
   </w:abstractNum>
   <w:num w:numId="1" w16cid:durableId="935749677">
+    <w:abstractNumId w:val="6"/>
+  </w:num>
+  <w:num w:numId="2" w16cid:durableId="344795665">
+    <w:abstractNumId w:val="56"/>
+  </w:num>
+  <w:num w:numId="3" w16cid:durableId="92168853">
+    <w:abstractNumId w:val="30"/>
+  </w:num>
+  <w:num w:numId="4" w16cid:durableId="906495525">
+    <w:abstractNumId w:val="4"/>
+  </w:num>
+  <w:num w:numId="5" w16cid:durableId="1363897126">
     <w:abstractNumId w:val="5"/>
   </w:num>
-  <w:num w:numId="2" w16cid:durableId="344795665">
-    <w:abstractNumId w:val="52"/>
+  <w:num w:numId="6" w16cid:durableId="1273976754">
+    <w:abstractNumId w:val="19"/>
   </w:num>
-  <w:num w:numId="3" w16cid:durableId="92168853">
-    <w:abstractNumId w:val="28"/>
+  <w:num w:numId="7" w16cid:durableId="1706520372">
+    <w:abstractNumId w:val="39"/>
   </w:num>
-  <w:num w:numId="4" w16cid:durableId="906495525">
-    <w:abstractNumId w:val="3"/>
+  <w:num w:numId="8" w16cid:durableId="1043094417">
+    <w:abstractNumId w:val="22"/>
   </w:num>
-  <w:num w:numId="5" w16cid:durableId="1363897126">
-    <w:abstractNumId w:val="4"/>
-  </w:num>
-  <w:num w:numId="6" w16cid:durableId="1273976754">
+  <w:num w:numId="9" w16cid:durableId="1756901138">
     <w:abstractNumId w:val="18"/>
   </w:num>
-  <w:num w:numId="7" w16cid:durableId="1706520372">
+  <w:num w:numId="10" w16cid:durableId="820344965">
+    <w:abstractNumId w:val="55"/>
+  </w:num>
+  <w:num w:numId="11" w16cid:durableId="1647975456">
+    <w:abstractNumId w:val="61"/>
+  </w:num>
+  <w:num w:numId="12" w16cid:durableId="546916999">
+    <w:abstractNumId w:val="16"/>
+  </w:num>
+  <w:num w:numId="13" w16cid:durableId="51083440">
     <w:abstractNumId w:val="36"/>
   </w:num>
-  <w:num w:numId="8" w16cid:durableId="1043094417">
-    <w:abstractNumId w:val="20"/>
-  </w:num>
-  <w:num w:numId="9" w16cid:durableId="1756901138">
-    <w:abstractNumId w:val="17"/>
-  </w:num>
-  <w:num w:numId="10" w16cid:durableId="820344965">
-    <w:abstractNumId w:val="51"/>
-  </w:num>
-  <w:num w:numId="11" w16cid:durableId="1647975456">
-    <w:abstractNumId w:val="57"/>
-  </w:num>
-  <w:num w:numId="12" w16cid:durableId="546916999">
-    <w:abstractNumId w:val="15"/>
-  </w:num>
-  <w:num w:numId="13" w16cid:durableId="51083440">
-    <w:abstractNumId w:val="34"/>
-  </w:num>
   <w:num w:numId="14" w16cid:durableId="849878237">
-    <w:abstractNumId w:val="6"/>
+    <w:abstractNumId w:val="7"/>
   </w:num>
   <w:num w:numId="15" w16cid:durableId="609119882">
-    <w:abstractNumId w:val="59"/>
+    <w:abstractNumId w:val="63"/>
   </w:num>
   <w:num w:numId="16" w16cid:durableId="120000515">
-    <w:abstractNumId w:val="23"/>
+    <w:abstractNumId w:val="25"/>
   </w:num>
   <w:num w:numId="17" w16cid:durableId="1670863153">
-    <w:abstractNumId w:val="10"/>
+    <w:abstractNumId w:val="11"/>
   </w:num>
   <w:num w:numId="18" w16cid:durableId="665673427">
-    <w:abstractNumId w:val="11"/>
+    <w:abstractNumId w:val="12"/>
   </w:num>
   <w:num w:numId="19" w16cid:durableId="1052849072">
-    <w:abstractNumId w:val="22"/>
+    <w:abstractNumId w:val="24"/>
   </w:num>
   <w:num w:numId="20" w16cid:durableId="2068137551">
-    <w:abstractNumId w:val="32"/>
+    <w:abstractNumId w:val="34"/>
     <w:lvlOverride w:ilvl="0">
       <w:startOverride w:val="1"/>
     </w:lvlOverride>
   </w:num>
   <w:num w:numId="21" w16cid:durableId="1101755442">
-    <w:abstractNumId w:val="32"/>
+    <w:abstractNumId w:val="34"/>
     <w:lvlOverride w:ilvl="0">
       <w:startOverride w:val="1"/>
     </w:lvlOverride>
   </w:num>
   <w:num w:numId="22" w16cid:durableId="1650934542">
-    <w:abstractNumId w:val="32"/>
+    <w:abstractNumId w:val="34"/>
     <w:lvlOverride w:ilvl="0">
       <w:startOverride w:val="1"/>
     </w:lvlOverride>
   </w:num>
   <w:num w:numId="23" w16cid:durableId="1908031832">
-    <w:abstractNumId w:val="32"/>
+    <w:abstractNumId w:val="34"/>
     <w:lvlOverride w:ilvl="0">
       <w:startOverride w:val="1"/>
     </w:lvlOverride>
   </w:num>
   <w:num w:numId="24" w16cid:durableId="1614092585">
-    <w:abstractNumId w:val="32"/>
+    <w:abstractNumId w:val="34"/>
     <w:lvlOverride w:ilvl="0">
       <w:startOverride w:val="1"/>
     </w:lvlOverride>
   </w:num>
   <w:num w:numId="25" w16cid:durableId="1319571692">
-    <w:abstractNumId w:val="32"/>
+    <w:abstractNumId w:val="34"/>
     <w:lvlOverride w:ilvl="0">
       <w:startOverride w:val="1"/>
     </w:lvlOverride>
   </w:num>
   <w:num w:numId="26" w16cid:durableId="1845969984">
-    <w:abstractNumId w:val="32"/>
+    <w:abstractNumId w:val="34"/>
     <w:lvlOverride w:ilvl="0">
       <w:startOverride w:val="1"/>
     </w:lvlOverride>
   </w:num>
   <w:num w:numId="27" w16cid:durableId="938440865">
-    <w:abstractNumId w:val="32"/>
+    <w:abstractNumId w:val="34"/>
     <w:lvlOverride w:ilvl="0">
       <w:startOverride w:val="1"/>
     </w:lvlOverride>
   </w:num>
   <w:num w:numId="28" w16cid:durableId="164130563">
-    <w:abstractNumId w:val="32"/>
+    <w:abstractNumId w:val="34"/>
     <w:lvlOverride w:ilvl="0">
       <w:startOverride w:val="1"/>
     </w:lvlOverride>
   </w:num>
   <w:num w:numId="29" w16cid:durableId="1648588011">
+    <w:abstractNumId w:val="31"/>
+  </w:num>
+  <w:num w:numId="30" w16cid:durableId="855116710">
+    <w:abstractNumId w:val="14"/>
+  </w:num>
+  <w:num w:numId="31" w16cid:durableId="27948169">
+    <w:abstractNumId w:val="8"/>
+  </w:num>
+  <w:num w:numId="32" w16cid:durableId="568076305">
+    <w:abstractNumId w:val="46"/>
+  </w:num>
+  <w:num w:numId="33" w16cid:durableId="1280599424">
     <w:abstractNumId w:val="29"/>
   </w:num>
-  <w:num w:numId="30" w16cid:durableId="855116710">
+  <w:num w:numId="34" w16cid:durableId="51513526">
+    <w:abstractNumId w:val="47"/>
+  </w:num>
+  <w:num w:numId="35" w16cid:durableId="27486595">
+    <w:abstractNumId w:val="58"/>
+  </w:num>
+  <w:num w:numId="36" w16cid:durableId="1345786783">
+    <w:abstractNumId w:val="65"/>
+  </w:num>
+  <w:num w:numId="37" w16cid:durableId="502554325">
+    <w:abstractNumId w:val="51"/>
+  </w:num>
+  <w:num w:numId="38" w16cid:durableId="1951086717">
+    <w:abstractNumId w:val="54"/>
+  </w:num>
+  <w:num w:numId="39" w16cid:durableId="728071637">
+    <w:abstractNumId w:val="26"/>
+  </w:num>
+  <w:num w:numId="40" w16cid:durableId="535699895">
+    <w:abstractNumId w:val="23"/>
+  </w:num>
+  <w:num w:numId="41" w16cid:durableId="384261392">
     <w:abstractNumId w:val="13"/>
   </w:num>
-  <w:num w:numId="31" w16cid:durableId="27948169">
-    <w:abstractNumId w:val="7"/>
+  <w:num w:numId="42" w16cid:durableId="971592240">
+    <w:abstractNumId w:val="32"/>
   </w:num>
-  <w:num w:numId="32" w16cid:durableId="568076305">
+  <w:num w:numId="43" w16cid:durableId="393352007">
+    <w:abstractNumId w:val="35"/>
+  </w:num>
+  <w:num w:numId="44" w16cid:durableId="171258269">
+    <w:abstractNumId w:val="15"/>
+  </w:num>
+  <w:num w:numId="45" w16cid:durableId="1167398937">
+    <w:abstractNumId w:val="20"/>
+  </w:num>
+  <w:num w:numId="46" w16cid:durableId="2052882162">
+    <w:abstractNumId w:val="48"/>
+  </w:num>
+  <w:num w:numId="47" w16cid:durableId="305668011">
     <w:abstractNumId w:val="42"/>
   </w:num>
-  <w:num w:numId="33" w16cid:durableId="1280599424">
+  <w:num w:numId="48" w16cid:durableId="1658608050">
+    <w:abstractNumId w:val="45"/>
+  </w:num>
+  <w:num w:numId="49" w16cid:durableId="20711108">
+    <w:abstractNumId w:val="33"/>
+  </w:num>
+  <w:num w:numId="50" w16cid:durableId="1648630569">
+    <w:abstractNumId w:val="28"/>
+  </w:num>
+  <w:num w:numId="51" w16cid:durableId="773474932">
+    <w:abstractNumId w:val="64"/>
+  </w:num>
+  <w:num w:numId="52" w16cid:durableId="1216046514">
     <w:abstractNumId w:val="27"/>
   </w:num>
-  <w:num w:numId="34" w16cid:durableId="51513526">
-    <w:abstractNumId w:val="43"/>
-  </w:num>
-  <w:num w:numId="35" w16cid:durableId="27486595">
-    <w:abstractNumId w:val="54"/>
-  </w:num>
-  <w:num w:numId="36" w16cid:durableId="1345786783">
-    <w:abstractNumId w:val="61"/>
-  </w:num>
-  <w:num w:numId="37" w16cid:durableId="502554325">
-    <w:abstractNumId w:val="47"/>
-  </w:num>
-  <w:num w:numId="38" w16cid:durableId="1951086717">
-    <w:abstractNumId w:val="50"/>
-  </w:num>
-  <w:num w:numId="39" w16cid:durableId="728071637">
-    <w:abstractNumId w:val="24"/>
-  </w:num>
-  <w:num w:numId="40" w16cid:durableId="535699895">
-    <w:abstractNumId w:val="21"/>
-  </w:num>
-  <w:num w:numId="41" w16cid:durableId="384261392">
-    <w:abstractNumId w:val="12"/>
-  </w:num>
-  <w:num w:numId="42" w16cid:durableId="971592240">
-    <w:abstractNumId w:val="30"/>
-  </w:num>
-  <w:num w:numId="43" w16cid:durableId="393352007">
-    <w:abstractNumId w:val="33"/>
-  </w:num>
-  <w:num w:numId="44" w16cid:durableId="171258269">
-    <w:abstractNumId w:val="14"/>
-  </w:num>
-  <w:num w:numId="45" w16cid:durableId="1167398937">
-    <w:abstractNumId w:val="19"/>
-  </w:num>
-  <w:num w:numId="46" w16cid:durableId="2052882162">
-    <w:abstractNumId w:val="44"/>
-  </w:num>
-  <w:num w:numId="47" w16cid:durableId="305668011">
-    <w:abstractNumId w:val="38"/>
-  </w:num>
-  <w:num w:numId="48" w16cid:durableId="1658608050">
-    <w:abstractNumId w:val="41"/>
-  </w:num>
-  <w:num w:numId="49" w16cid:durableId="20711108">
-    <w:abstractNumId w:val="31"/>
-  </w:num>
-  <w:num w:numId="50" w16cid:durableId="1648630569">
-    <w:abstractNumId w:val="26"/>
-  </w:num>
-  <w:num w:numId="51" w16cid:durableId="773474932">
-    <w:abstractNumId w:val="60"/>
-  </w:num>
-  <w:num w:numId="52" w16cid:durableId="1216046514">
-    <w:abstractNumId w:val="25"/>
-  </w:num>
   <w:num w:numId="53" w16cid:durableId="275259913">
-    <w:abstractNumId w:val="49"/>
+    <w:abstractNumId w:val="53"/>
   </w:num>
   <w:num w:numId="54" w16cid:durableId="1728602007">
-    <w:abstractNumId w:val="48"/>
+    <w:abstractNumId w:val="52"/>
   </w:num>
   <w:num w:numId="55" w16cid:durableId="58940320">
-    <w:abstractNumId w:val="53"/>
+    <w:abstractNumId w:val="57"/>
   </w:num>
   <w:num w:numId="56" w16cid:durableId="1267350054">
-    <w:abstractNumId w:val="9"/>
+    <w:abstractNumId w:val="10"/>
   </w:num>
   <w:num w:numId="57" w16cid:durableId="486097315">
-    <w:abstractNumId w:val="37"/>
+    <w:abstractNumId w:val="40"/>
   </w:num>
   <w:num w:numId="58" w16cid:durableId="1924218052">
-    <w:abstractNumId w:val="56"/>
+    <w:abstractNumId w:val="60"/>
   </w:num>
   <w:num w:numId="59" w16cid:durableId="1232079313">
     <w:abstractNumId w:val="1"/>
   </w:num>
   <w:num w:numId="60" w16cid:durableId="1595549239">
-    <w:abstractNumId w:val="8"/>
+    <w:abstractNumId w:val="9"/>
   </w:num>
   <w:num w:numId="61" w16cid:durableId="22637971">
     <w:abstractNumId w:val="0"/>
   </w:num>
   <w:num w:numId="62" w16cid:durableId="1350136494">
-    <w:abstractNumId w:val="40"/>
+    <w:abstractNumId w:val="44"/>
   </w:num>
   <w:num w:numId="63" w16cid:durableId="1118571081">
-    <w:abstractNumId w:val="35"/>
+    <w:abstractNumId w:val="38"/>
   </w:num>
   <w:num w:numId="64" w16cid:durableId="2145614461">
-    <w:abstractNumId w:val="55"/>
+    <w:abstractNumId w:val="59"/>
   </w:num>
   <w:num w:numId="65" w16cid:durableId="921715325">
-    <w:abstractNumId w:val="2"/>
+    <w:abstractNumId w:val="3"/>
   </w:num>
   <w:num w:numId="66" w16cid:durableId="150369588">
-    <w:abstractNumId w:val="16"/>
+    <w:abstractNumId w:val="17"/>
   </w:num>
   <w:num w:numId="67" w16cid:durableId="1609967493">
-    <w:abstractNumId w:val="46"/>
+    <w:abstractNumId w:val="50"/>
   </w:num>
   <w:num w:numId="68" w16cid:durableId="748768846">
-    <w:abstractNumId w:val="39"/>
+    <w:abstractNumId w:val="43"/>
   </w:num>
   <w:num w:numId="69" w16cid:durableId="559244260">
-    <w:abstractNumId w:val="45"/>
+    <w:abstractNumId w:val="49"/>
   </w:num>
   <w:num w:numId="70" w16cid:durableId="82410783">
-    <w:abstractNumId w:val="58"/>
+    <w:abstractNumId w:val="62"/>
+  </w:num>
+  <w:num w:numId="71" w16cid:durableId="558246382">
+    <w:abstractNumId w:val="41"/>
+  </w:num>
+  <w:num w:numId="72" w16cid:durableId="235215667">
+    <w:abstractNumId w:val="21"/>
+  </w:num>
+  <w:num w:numId="73" w16cid:durableId="1561942643">
+    <w:abstractNumId w:val="37"/>
+  </w:num>
+  <w:num w:numId="74" w16cid:durableId="1139878243">
+    <w:abstractNumId w:val="2"/>
   </w:num>
   <w:numIdMacAtCleanup w:val="68"/>
 </w:numbering>

</xml_diff>